<commit_message>
Actualización de la interfaz
</commit_message>
<xml_diff>
--- a/Documentación/SRS/ESPECIFICACIÓN DE REQUISITOS.docx
+++ b/Documentación/SRS/ESPECIFICACIÓN DE REQUISITOS.docx
@@ -18,6 +18,8 @@
         </w:rPr>
         <w:t>ESPECIFICACIÓN DE REQUISITOS</w:t>
       </w:r>
+      <w:bookmarkStart w:id="0" w:name="_GoBack"/>
+      <w:bookmarkEnd w:id="0"/>
     </w:p>
     <w:p>
       <w:pPr>
@@ -7261,8 +7263,6 @@
         </w:rPr>
         <w:t>Editar Categoría</w:t>
       </w:r>
-      <w:bookmarkStart w:id="0" w:name="_GoBack"/>
-      <w:bookmarkEnd w:id="0"/>
       <w:r>
         <w:rPr>
           <w:sz w:val="24"/>

</xml_diff>

<commit_message>
Update ESPECIFICACIÓN DE REQUISITOS.docx
Se añaden los requisitos no funcionales
</commit_message>
<xml_diff>
--- a/Documentación/SRS/ESPECIFICACIÓN DE REQUISITOS.docx
+++ b/Documentación/SRS/ESPECIFICACIÓN DE REQUISITOS.docx
@@ -1,78 +1,59 @@
 
 <file path=word/document.xml><?xml version="1.0" encoding="utf-8"?>
-<w:document xmlns:wpc="http://schemas.microsoft.com/office/word/2010/wordprocessingCanvas" xmlns:mc="http://schemas.openxmlformats.org/markup-compatibility/2006" xmlns:o="urn:schemas-microsoft-com:office:office" xmlns:r="http://schemas.openxmlformats.org/officeDocument/2006/relationships" xmlns:m="http://schemas.openxmlformats.org/officeDocument/2006/math" xmlns:v="urn:schemas-microsoft-com:vml" xmlns:wp14="http://schemas.microsoft.com/office/word/2010/wordprocessingDrawing" xmlns:wp="http://schemas.openxmlformats.org/drawingml/2006/wordprocessingDrawing" xmlns:w10="urn:schemas-microsoft-com:office:word" xmlns:w="http://schemas.openxmlformats.org/wordprocessingml/2006/main" xmlns:w14="http://schemas.microsoft.com/office/word/2010/wordml" xmlns:wpg="http://schemas.microsoft.com/office/word/2010/wordprocessingGroup" xmlns:wpi="http://schemas.microsoft.com/office/word/2010/wordprocessingInk" xmlns:wne="http://schemas.microsoft.com/office/word/2006/wordml" xmlns:wps="http://schemas.microsoft.com/office/word/2010/wordprocessingShape" mc:Ignorable="w14 wp14">
+<w:document xmlns:wpc="http://schemas.microsoft.com/office/word/2010/wordprocessingCanvas" xmlns:cx="http://schemas.microsoft.com/office/drawing/2014/chartex" xmlns:cx1="http://schemas.microsoft.com/office/drawing/2015/9/8/chartex" xmlns:cx2="http://schemas.microsoft.com/office/drawing/2015/10/21/chartex" xmlns:cx3="http://schemas.microsoft.com/office/drawing/2016/5/9/chartex" xmlns:cx4="http://schemas.microsoft.com/office/drawing/2016/5/10/chartex" xmlns:cx5="http://schemas.microsoft.com/office/drawing/2016/5/11/chartex" xmlns:cx6="http://schemas.microsoft.com/office/drawing/2016/5/12/chartex" xmlns:cx7="http://schemas.microsoft.com/office/drawing/2016/5/13/chartex" xmlns:cx8="http://schemas.microsoft.com/office/drawing/2016/5/14/chartex" xmlns:mc="http://schemas.openxmlformats.org/markup-compatibility/2006" xmlns:aink="http://schemas.microsoft.com/office/drawing/2016/ink" xmlns:am3d="http://schemas.microsoft.com/office/drawing/2017/model3d" xmlns:o="urn:schemas-microsoft-com:office:office" xmlns:r="http://schemas.openxmlformats.org/officeDocument/2006/relationships" xmlns:m="http://schemas.openxmlformats.org/officeDocument/2006/math" xmlns:v="urn:schemas-microsoft-com:vml" xmlns:wp14="http://schemas.microsoft.com/office/word/2010/wordprocessingDrawing" xmlns:wp="http://schemas.openxmlformats.org/drawingml/2006/wordprocessingDrawing" xmlns:w10="urn:schemas-microsoft-com:office:word" xmlns:w="http://schemas.openxmlformats.org/wordprocessingml/2006/main" xmlns:w14="http://schemas.microsoft.com/office/word/2010/wordml" xmlns:w15="http://schemas.microsoft.com/office/word/2012/wordml" xmlns:w16cid="http://schemas.microsoft.com/office/word/2016/wordml/cid" xmlns:w16se="http://schemas.microsoft.com/office/word/2015/wordml/symex" xmlns:wpg="http://schemas.microsoft.com/office/word/2010/wordprocessingGroup" xmlns:wpi="http://schemas.microsoft.com/office/word/2010/wordprocessingInk" xmlns:wne="http://schemas.microsoft.com/office/word/2006/wordml" xmlns:wps="http://schemas.microsoft.com/office/word/2010/wordprocessingShape" mc:Ignorable="w14 w15 w16se w16cid wp14">
   <w:body>
     <w:p>
       <w:pPr>
+        <w:pStyle w:val="Ttulo"/>
+      </w:pPr>
+      <w:r>
+        <w:t>ESPECIFICACIÓN DE REQUISITOS</w:t>
+      </w:r>
+    </w:p>
+    <w:p>
+      <w:pPr>
+        <w:pStyle w:val="Ttulo1"/>
         <w:rPr>
-          <w:b/>
-          <w:sz w:val="40"/>
           <w:u w:val="single"/>
         </w:rPr>
       </w:pPr>
       <w:r>
         <w:rPr>
-          <w:b/>
-          <w:sz w:val="40"/>
           <w:u w:val="single"/>
         </w:rPr>
-        <w:t>ESPECIFICACIÓN DE REQUISITOS</w:t>
-      </w:r>
-      <w:bookmarkStart w:id="0" w:name="_GoBack"/>
-      <w:bookmarkEnd w:id="0"/>
-    </w:p>
-    <w:p>
-      <w:pPr>
-        <w:rPr>
-          <w:b/>
-          <w:sz w:val="28"/>
-          <w:u w:val="single"/>
-        </w:rPr>
-      </w:pPr>
-      <w:r>
-        <w:rPr>
-          <w:b/>
-          <w:sz w:val="28"/>
-          <w:u w:val="single"/>
-        </w:rPr>
-        <w:t>Requisitos Funcionales</w:t>
+        <w:t xml:space="preserve">Requisitos </w:t>
       </w:r>
       <w:r>
         <w:rPr>
-          <w:b/>
-          <w:sz w:val="28"/>
+          <w:u w:val="single"/>
+        </w:rPr>
+        <w:t>f</w:t>
+      </w:r>
+      <w:r>
+        <w:rPr>
+          <w:u w:val="single"/>
+        </w:rPr>
+        <w:t>uncionales</w:t>
+      </w:r>
+      <w:r>
+        <w:rPr>
           <w:u w:val="single"/>
         </w:rPr>
         <w:t xml:space="preserve"> del DBA</w:t>
       </w:r>
       <w:r>
         <w:rPr>
-          <w:b/>
-          <w:sz w:val="28"/>
           <w:u w:val="single"/>
         </w:rPr>
-        <w:t>:</w:t>
+        <w:br/>
       </w:r>
     </w:p>
     <w:p>
       <w:pPr>
-        <w:pStyle w:val="Prrafodelista"/>
-        <w:numPr>
-          <w:ilvl w:val="0"/>
-          <w:numId w:val="3"/>
-        </w:numPr>
-        <w:jc w:val="both"/>
-        <w:rPr>
-          <w:sz w:val="24"/>
-          <w:u w:val="single"/>
-        </w:rPr>
+        <w:pStyle w:val="Ttulo2"/>
       </w:pPr>
       <w:r>
-        <w:rPr>
-          <w:sz w:val="24"/>
-          <w:u w:val="single"/>
-        </w:rPr>
-        <w:t>Crear BBDD:</w:t>
+        <w:t>Crear BBDD</w:t>
       </w:r>
     </w:p>
     <w:tbl>
@@ -382,25 +363,7 @@
                 <w:spacing w:val="-3"/>
                 <w:sz w:val="24"/>
               </w:rPr>
-              <w:t xml:space="preserve"> (</w:t>
-            </w:r>
-            <w:proofErr w:type="spellStart"/>
-            <w:r>
-              <w:rPr>
-                <w:b/>
-                <w:spacing w:val="-3"/>
-                <w:sz w:val="24"/>
-              </w:rPr>
-              <w:t>Postcondición</w:t>
-            </w:r>
-            <w:proofErr w:type="spellEnd"/>
-            <w:r>
-              <w:rPr>
-                <w:b/>
-                <w:spacing w:val="-3"/>
-                <w:sz w:val="24"/>
-              </w:rPr>
-              <w:t>)</w:t>
+              <w:t xml:space="preserve"> (Postcondición)</w:t>
             </w:r>
           </w:p>
         </w:tc>
@@ -534,23 +497,14 @@
     </w:p>
     <w:p>
       <w:pPr>
-        <w:pStyle w:val="Prrafodelista"/>
-        <w:numPr>
-          <w:ilvl w:val="0"/>
-          <w:numId w:val="3"/>
-        </w:numPr>
-        <w:jc w:val="both"/>
+        <w:pStyle w:val="Ttulo2"/>
         <w:rPr>
-          <w:sz w:val="24"/>
-          <w:u w:val="single"/>
           <w:lang w:val="en-US"/>
         </w:rPr>
       </w:pPr>
       <w:proofErr w:type="spellStart"/>
       <w:r>
         <w:rPr>
-          <w:sz w:val="24"/>
-          <w:u w:val="single"/>
           <w:lang w:val="en-US"/>
         </w:rPr>
         <w:t>Mantener</w:t>
@@ -558,11 +512,9 @@
       <w:proofErr w:type="spellEnd"/>
       <w:r>
         <w:rPr>
-          <w:sz w:val="24"/>
-          <w:u w:val="single"/>
           <w:lang w:val="en-US"/>
         </w:rPr>
-        <w:t xml:space="preserve"> BBDD:</w:t>
+        <w:t xml:space="preserve"> BBDD</w:t>
       </w:r>
     </w:p>
     <w:tbl>
@@ -867,25 +819,7 @@
                 <w:spacing w:val="-3"/>
                 <w:sz w:val="24"/>
               </w:rPr>
-              <w:t xml:space="preserve"> (</w:t>
-            </w:r>
-            <w:proofErr w:type="spellStart"/>
-            <w:r>
-              <w:rPr>
-                <w:b/>
-                <w:spacing w:val="-3"/>
-                <w:sz w:val="24"/>
-              </w:rPr>
-              <w:t>Postcondición</w:t>
-            </w:r>
-            <w:proofErr w:type="spellEnd"/>
-            <w:r>
-              <w:rPr>
-                <w:b/>
-                <w:spacing w:val="-3"/>
-                <w:sz w:val="24"/>
-              </w:rPr>
-              <w:t>)</w:t>
+              <w:t xml:space="preserve"> (Postcondición)</w:t>
             </w:r>
           </w:p>
         </w:tc>
@@ -966,29 +900,13 @@
     </w:p>
     <w:p>
       <w:pPr>
-        <w:pStyle w:val="Prrafodelista"/>
-        <w:numPr>
-          <w:ilvl w:val="0"/>
-          <w:numId w:val="3"/>
-        </w:numPr>
-        <w:rPr>
-          <w:sz w:val="24"/>
-          <w:u w:val="single"/>
-        </w:rPr>
+        <w:pStyle w:val="Ttulo2"/>
       </w:pPr>
       <w:r>
-        <w:rPr>
-          <w:sz w:val="24"/>
-          <w:u w:val="single"/>
-        </w:rPr>
         <w:t>Insertar/Eliminar</w:t>
       </w:r>
       <w:r>
-        <w:rPr>
-          <w:sz w:val="24"/>
-          <w:u w:val="single"/>
-        </w:rPr>
-        <w:t xml:space="preserve"> BBDD:</w:t>
+        <w:t xml:space="preserve"> BBDD</w:t>
       </w:r>
     </w:p>
     <w:tbl>
@@ -1296,25 +1214,7 @@
                 <w:spacing w:val="-3"/>
                 <w:sz w:val="24"/>
               </w:rPr>
-              <w:t xml:space="preserve"> (</w:t>
-            </w:r>
-            <w:proofErr w:type="spellStart"/>
-            <w:r>
-              <w:rPr>
-                <w:b/>
-                <w:spacing w:val="-3"/>
-                <w:sz w:val="24"/>
-              </w:rPr>
-              <w:t>Postcondición</w:t>
-            </w:r>
-            <w:proofErr w:type="spellEnd"/>
-            <w:r>
-              <w:rPr>
-                <w:b/>
-                <w:spacing w:val="-3"/>
-                <w:sz w:val="24"/>
-              </w:rPr>
-              <w:t>)</w:t>
+              <w:t xml:space="preserve"> (Postcondición)</w:t>
             </w:r>
           </w:p>
         </w:tc>
@@ -1395,22 +1295,11 @@
     </w:p>
     <w:p>
       <w:pPr>
-        <w:pStyle w:val="Prrafodelista"/>
-        <w:numPr>
-          <w:ilvl w:val="0"/>
-          <w:numId w:val="3"/>
-        </w:numPr>
-        <w:rPr>
-          <w:sz w:val="24"/>
-          <w:u w:val="single"/>
-        </w:rPr>
+        <w:pStyle w:val="Ttulo2"/>
       </w:pPr>
       <w:r>
-        <w:rPr>
-          <w:sz w:val="24"/>
-          <w:u w:val="single"/>
-        </w:rPr>
-        <w:t>Crear Vistas:</w:t>
+        <w:lastRenderedPageBreak/>
+        <w:t>Crear Vistas</w:t>
       </w:r>
     </w:p>
     <w:tbl>
@@ -1441,7 +1330,6 @@
                 <w:spacing w:val="-3"/>
                 <w:sz w:val="24"/>
               </w:rPr>
-              <w:lastRenderedPageBreak/>
               <w:t xml:space="preserve">Use Case </w:t>
             </w:r>
             <w:proofErr w:type="spellStart"/>
@@ -1635,25 +1523,7 @@
                 <w:spacing w:val="-3"/>
                 <w:sz w:val="24"/>
               </w:rPr>
-              <w:t xml:space="preserve"> (</w:t>
-            </w:r>
-            <w:proofErr w:type="spellStart"/>
-            <w:r>
-              <w:rPr>
-                <w:b/>
-                <w:spacing w:val="-3"/>
-                <w:sz w:val="24"/>
-              </w:rPr>
-              <w:t>Postcondición</w:t>
-            </w:r>
-            <w:proofErr w:type="spellEnd"/>
-            <w:r>
-              <w:rPr>
-                <w:b/>
-                <w:spacing w:val="-3"/>
-                <w:sz w:val="24"/>
-              </w:rPr>
-              <w:t>)</w:t>
+              <w:t xml:space="preserve"> (Postcondición)</w:t>
             </w:r>
           </w:p>
         </w:tc>
@@ -1734,45 +1604,54 @@
     </w:p>
     <w:p>
       <w:pPr>
+        <w:pStyle w:val="Ttulo1"/>
         <w:rPr>
-          <w:sz w:val="28"/>
           <w:u w:val="single"/>
         </w:rPr>
       </w:pPr>
       <w:r>
         <w:rPr>
-          <w:sz w:val="28"/>
           <w:u w:val="single"/>
         </w:rPr>
-        <w:t>Requisitos Funcionales del Programador:</w:t>
+        <w:t xml:space="preserve">Requisitos </w:t>
+      </w:r>
+      <w:r>
+        <w:rPr>
+          <w:u w:val="single"/>
+        </w:rPr>
+        <w:t>f</w:t>
+      </w:r>
+      <w:r>
+        <w:rPr>
+          <w:u w:val="single"/>
+        </w:rPr>
+        <w:t xml:space="preserve">uncionales del </w:t>
+      </w:r>
+      <w:r>
+        <w:rPr>
+          <w:u w:val="single"/>
+        </w:rPr>
+        <w:t>p</w:t>
+      </w:r>
+      <w:r>
+        <w:rPr>
+          <w:u w:val="single"/>
+        </w:rPr>
+        <w:t>rogramador</w:t>
+      </w:r>
+      <w:r>
+        <w:rPr>
+          <w:u w:val="single"/>
+        </w:rPr>
+        <w:br/>
       </w:r>
     </w:p>
     <w:p>
       <w:pPr>
-        <w:rPr>
-          <w:sz w:val="24"/>
-          <w:u w:val="single"/>
-        </w:rPr>
-      </w:pPr>
-    </w:p>
-    <w:p>
-      <w:pPr>
-        <w:pStyle w:val="Prrafodelista"/>
-        <w:numPr>
-          <w:ilvl w:val="0"/>
-          <w:numId w:val="3"/>
-        </w:numPr>
-        <w:rPr>
-          <w:sz w:val="24"/>
-          <w:u w:val="single"/>
-        </w:rPr>
+        <w:pStyle w:val="Ttulo2"/>
       </w:pPr>
       <w:r>
-        <w:rPr>
-          <w:sz w:val="24"/>
-          <w:u w:val="single"/>
-        </w:rPr>
-        <w:t>Conexión con BBDD:</w:t>
+        <w:t>Conexión con BBDD</w:t>
       </w:r>
     </w:p>
     <w:tbl>
@@ -1898,21 +1777,7 @@
               <w:rPr>
                 <w:sz w:val="24"/>
               </w:rPr>
-              <w:t xml:space="preserve">Se requiere conectar la BBDD con el proyecto en </w:t>
-            </w:r>
-            <w:proofErr w:type="spellStart"/>
-            <w:r>
-              <w:rPr>
-                <w:sz w:val="24"/>
-              </w:rPr>
-              <w:t>NetBeans</w:t>
-            </w:r>
-            <w:proofErr w:type="spellEnd"/>
-            <w:r>
-              <w:rPr>
-                <w:sz w:val="24"/>
-              </w:rPr>
-              <w:t>.</w:t>
+              <w:t>Se requiere conectar la BBDD con el proyecto en NetBeans.</w:t>
             </w:r>
           </w:p>
         </w:tc>
@@ -2005,25 +1870,7 @@
                 <w:spacing w:val="-3"/>
                 <w:sz w:val="24"/>
               </w:rPr>
-              <w:t xml:space="preserve"> (</w:t>
-            </w:r>
-            <w:proofErr w:type="spellStart"/>
-            <w:r>
-              <w:rPr>
-                <w:b/>
-                <w:spacing w:val="-3"/>
-                <w:sz w:val="24"/>
-              </w:rPr>
-              <w:t>Postcondición</w:t>
-            </w:r>
-            <w:proofErr w:type="spellEnd"/>
-            <w:r>
-              <w:rPr>
-                <w:b/>
-                <w:spacing w:val="-3"/>
-                <w:sz w:val="24"/>
-              </w:rPr>
-              <w:t>)</w:t>
+              <w:t xml:space="preserve"> (Postcondición)</w:t>
             </w:r>
           </w:p>
         </w:tc>
@@ -2105,22 +1952,10 @@
     </w:p>
     <w:p>
       <w:pPr>
-        <w:pStyle w:val="Prrafodelista"/>
-        <w:numPr>
-          <w:ilvl w:val="0"/>
-          <w:numId w:val="3"/>
-        </w:numPr>
-        <w:rPr>
-          <w:sz w:val="24"/>
-          <w:u w:val="single"/>
-        </w:rPr>
+        <w:pStyle w:val="Ttulo2"/>
       </w:pPr>
       <w:r>
-        <w:rPr>
-          <w:sz w:val="24"/>
-          <w:u w:val="single"/>
-        </w:rPr>
-        <w:t>Crear Vistas Previas:</w:t>
+        <w:t>Crear Vistas Previas</w:t>
       </w:r>
     </w:p>
     <w:tbl>
@@ -2332,25 +2167,7 @@
                 <w:spacing w:val="-3"/>
                 <w:sz w:val="24"/>
               </w:rPr>
-              <w:t xml:space="preserve"> (</w:t>
-            </w:r>
-            <w:proofErr w:type="spellStart"/>
-            <w:r>
-              <w:rPr>
-                <w:b/>
-                <w:spacing w:val="-3"/>
-                <w:sz w:val="24"/>
-              </w:rPr>
-              <w:t>Postcondición</w:t>
-            </w:r>
-            <w:proofErr w:type="spellEnd"/>
-            <w:r>
-              <w:rPr>
-                <w:b/>
-                <w:spacing w:val="-3"/>
-                <w:sz w:val="24"/>
-              </w:rPr>
-              <w:t>)</w:t>
+              <w:t xml:space="preserve"> (Postcondición)</w:t>
             </w:r>
           </w:p>
         </w:tc>
@@ -2431,22 +2248,10 @@
     </w:p>
     <w:p>
       <w:pPr>
-        <w:pStyle w:val="Prrafodelista"/>
-        <w:numPr>
-          <w:ilvl w:val="0"/>
-          <w:numId w:val="3"/>
-        </w:numPr>
-        <w:rPr>
-          <w:sz w:val="24"/>
-          <w:u w:val="single"/>
-        </w:rPr>
+        <w:pStyle w:val="Ttulo2"/>
       </w:pPr>
       <w:r>
-        <w:rPr>
-          <w:sz w:val="24"/>
-          <w:u w:val="single"/>
-        </w:rPr>
-        <w:t>Crear Filtros de Búsqueda:</w:t>
+        <w:t>Crear Filtros de Búsqueda</w:t>
       </w:r>
     </w:p>
     <w:tbl>
@@ -2658,25 +2463,7 @@
                 <w:spacing w:val="-3"/>
                 <w:sz w:val="24"/>
               </w:rPr>
-              <w:t xml:space="preserve"> (</w:t>
-            </w:r>
-            <w:proofErr w:type="spellStart"/>
-            <w:r>
-              <w:rPr>
-                <w:b/>
-                <w:spacing w:val="-3"/>
-                <w:sz w:val="24"/>
-              </w:rPr>
-              <w:t>Postcondición</w:t>
-            </w:r>
-            <w:proofErr w:type="spellEnd"/>
-            <w:r>
-              <w:rPr>
-                <w:b/>
-                <w:spacing w:val="-3"/>
-                <w:sz w:val="24"/>
-              </w:rPr>
-              <w:t>)</w:t>
+              <w:t xml:space="preserve"> (Postcondición)</w:t>
             </w:r>
           </w:p>
         </w:tc>
@@ -2695,14 +2482,7 @@
               <w:rPr>
                 <w:sz w:val="24"/>
               </w:rPr>
-              <w:t xml:space="preserve">Los filtros de búsqueda quedan creados </w:t>
-            </w:r>
-            <w:r>
-              <w:rPr>
-                <w:sz w:val="24"/>
-              </w:rPr>
-              <w:lastRenderedPageBreak/>
-              <w:t>y funcionales.</w:t>
+              <w:t>Los filtros de búsqueda quedan creados y funcionales.</w:t>
             </w:r>
           </w:p>
         </w:tc>
@@ -2765,22 +2545,10 @@
     </w:p>
     <w:p>
       <w:pPr>
-        <w:pStyle w:val="Prrafodelista"/>
-        <w:numPr>
-          <w:ilvl w:val="0"/>
-          <w:numId w:val="3"/>
-        </w:numPr>
-        <w:rPr>
-          <w:sz w:val="24"/>
-          <w:u w:val="single"/>
-        </w:rPr>
+        <w:pStyle w:val="Ttulo2"/>
       </w:pPr>
       <w:r>
-        <w:rPr>
-          <w:sz w:val="24"/>
-          <w:u w:val="single"/>
-        </w:rPr>
-        <w:t>Editar Información:</w:t>
+        <w:t>Editar Información</w:t>
       </w:r>
     </w:p>
     <w:tbl>
@@ -2992,25 +2760,7 @@
                 <w:spacing w:val="-3"/>
                 <w:sz w:val="24"/>
               </w:rPr>
-              <w:t xml:space="preserve"> (</w:t>
-            </w:r>
-            <w:proofErr w:type="spellStart"/>
-            <w:r>
-              <w:rPr>
-                <w:b/>
-                <w:spacing w:val="-3"/>
-                <w:sz w:val="24"/>
-              </w:rPr>
-              <w:t>Postcondición</w:t>
-            </w:r>
-            <w:proofErr w:type="spellEnd"/>
-            <w:r>
-              <w:rPr>
-                <w:b/>
-                <w:spacing w:val="-3"/>
-                <w:sz w:val="24"/>
-              </w:rPr>
-              <w:t>)</w:t>
+              <w:t xml:space="preserve"> (Postcondición)</w:t>
             </w:r>
           </w:p>
         </w:tc>
@@ -3091,22 +2841,10 @@
     </w:p>
     <w:p>
       <w:pPr>
-        <w:pStyle w:val="Prrafodelista"/>
-        <w:numPr>
-          <w:ilvl w:val="0"/>
-          <w:numId w:val="3"/>
-        </w:numPr>
-        <w:rPr>
-          <w:sz w:val="24"/>
-          <w:u w:val="single"/>
-        </w:rPr>
+        <w:pStyle w:val="Ttulo2"/>
       </w:pPr>
       <w:r>
-        <w:rPr>
-          <w:sz w:val="24"/>
-          <w:u w:val="single"/>
-        </w:rPr>
-        <w:t>Añadir/Eliminar Archivos:</w:t>
+        <w:t>Añadir/Eliminar Archivos</w:t>
       </w:r>
     </w:p>
     <w:tbl>
@@ -3318,25 +3056,7 @@
                 <w:spacing w:val="-3"/>
                 <w:sz w:val="24"/>
               </w:rPr>
-              <w:t xml:space="preserve"> (</w:t>
-            </w:r>
-            <w:proofErr w:type="spellStart"/>
-            <w:r>
-              <w:rPr>
-                <w:b/>
-                <w:spacing w:val="-3"/>
-                <w:sz w:val="24"/>
-              </w:rPr>
-              <w:t>Postcondición</w:t>
-            </w:r>
-            <w:proofErr w:type="spellEnd"/>
-            <w:r>
-              <w:rPr>
-                <w:b/>
-                <w:spacing w:val="-3"/>
-                <w:sz w:val="24"/>
-              </w:rPr>
-              <w:t>)</w:t>
+              <w:t xml:space="preserve"> (Postcondición)</w:t>
             </w:r>
           </w:p>
         </w:tc>
@@ -3447,46 +3167,55 @@
     </w:p>
     <w:p>
       <w:pPr>
+        <w:pStyle w:val="Ttulo1"/>
         <w:rPr>
-          <w:sz w:val="32"/>
+          <w:u w:val="single"/>
         </w:rPr>
       </w:pPr>
       <w:r>
         <w:rPr>
-          <w:b/>
-          <w:sz w:val="28"/>
           <w:u w:val="single"/>
         </w:rPr>
         <w:lastRenderedPageBreak/>
-        <w:t>Requisitos Funcionales del</w:t>
+        <w:t xml:space="preserve">Requisitos </w:t>
       </w:r>
       <w:r>
         <w:rPr>
-          <w:b/>
-          <w:sz w:val="28"/>
           <w:u w:val="single"/>
         </w:rPr>
-        <w:t xml:space="preserve"> cliente:</w:t>
+        <w:t>f</w:t>
+      </w:r>
+      <w:r>
+        <w:rPr>
+          <w:u w:val="single"/>
+        </w:rPr>
+        <w:t xml:space="preserve">uncionales del </w:t>
+      </w:r>
+      <w:r>
+        <w:rPr>
+          <w:u w:val="single"/>
+        </w:rPr>
+        <w:t>c</w:t>
+      </w:r>
+      <w:r>
+        <w:rPr>
+          <w:u w:val="single"/>
+        </w:rPr>
+        <w:t>liente</w:t>
+      </w:r>
+      <w:r>
+        <w:rPr>
+          <w:u w:val="single"/>
+        </w:rPr>
+        <w:br/>
       </w:r>
     </w:p>
     <w:p>
       <w:pPr>
-        <w:pStyle w:val="Prrafodelista"/>
-        <w:numPr>
-          <w:ilvl w:val="0"/>
-          <w:numId w:val="3"/>
-        </w:numPr>
-        <w:rPr>
-          <w:sz w:val="24"/>
-          <w:u w:val="single"/>
-        </w:rPr>
+        <w:pStyle w:val="Ttulo2"/>
       </w:pPr>
       <w:r>
-        <w:rPr>
-          <w:sz w:val="24"/>
-          <w:u w:val="single"/>
-        </w:rPr>
-        <w:t>Inicio:</w:t>
+        <w:t>Inicio</w:t>
       </w:r>
     </w:p>
     <w:tbl>
@@ -4392,25 +4121,10 @@
     <w:p/>
     <w:p>
       <w:pPr>
-        <w:pStyle w:val="Prrafodelista"/>
-        <w:numPr>
-          <w:ilvl w:val="0"/>
-          <w:numId w:val="3"/>
-        </w:numPr>
-        <w:rPr>
-          <w:sz w:val="24"/>
-          <w:u w:val="single"/>
-        </w:rPr>
+        <w:pStyle w:val="Ttulo2"/>
       </w:pPr>
       <w:r>
-        <w:rPr>
-          <w:sz w:val="24"/>
-          <w:u w:val="single"/>
-        </w:rPr>
-        <w:t>Buscar:</w:t>
-      </w:r>
-      <w:r>
-        <w:t xml:space="preserve"> </w:t>
+        <w:t>Buscar</w:t>
       </w:r>
     </w:p>
     <w:tbl>
@@ -5551,29 +5265,10 @@
     <w:p/>
     <w:p>
       <w:pPr>
-        <w:pStyle w:val="Prrafodelista"/>
-        <w:numPr>
-          <w:ilvl w:val="0"/>
-          <w:numId w:val="3"/>
-        </w:numPr>
-        <w:rPr>
-          <w:sz w:val="24"/>
-          <w:u w:val="single"/>
-        </w:rPr>
+        <w:pStyle w:val="Ttulo2"/>
       </w:pPr>
       <w:r>
-        <w:rPr>
-          <w:sz w:val="24"/>
-          <w:u w:val="single"/>
-        </w:rPr>
         <w:t>Subir</w:t>
-      </w:r>
-      <w:r>
-        <w:rPr>
-          <w:sz w:val="24"/>
-          <w:u w:val="single"/>
-        </w:rPr>
-        <w:t>:</w:t>
       </w:r>
     </w:p>
     <w:tbl>
@@ -6290,22 +5985,10 @@
     <w:p/>
     <w:p>
       <w:pPr>
-        <w:pStyle w:val="Prrafodelista"/>
-        <w:numPr>
-          <w:ilvl w:val="0"/>
-          <w:numId w:val="3"/>
-        </w:numPr>
-        <w:rPr>
-          <w:sz w:val="24"/>
-          <w:u w:val="single"/>
-        </w:rPr>
+        <w:pStyle w:val="Ttulo2"/>
       </w:pPr>
       <w:r>
-        <w:rPr>
-          <w:sz w:val="24"/>
-          <w:u w:val="single"/>
-        </w:rPr>
-        <w:t>Cambiar color:</w:t>
+        <w:t>Cambiar color</w:t>
       </w:r>
     </w:p>
     <w:tbl>
@@ -6676,22 +6359,10 @@
     <w:p/>
     <w:p>
       <w:pPr>
-        <w:pStyle w:val="Prrafodelista"/>
-        <w:numPr>
-          <w:ilvl w:val="0"/>
-          <w:numId w:val="3"/>
-        </w:numPr>
-        <w:rPr>
-          <w:sz w:val="24"/>
-          <w:u w:val="single"/>
-        </w:rPr>
+        <w:pStyle w:val="Ttulo2"/>
       </w:pPr>
       <w:r>
-        <w:rPr>
-          <w:sz w:val="24"/>
-          <w:u w:val="single"/>
-        </w:rPr>
-        <w:t>Eliminar:</w:t>
+        <w:t>Eliminar</w:t>
       </w:r>
     </w:p>
     <w:tbl>
@@ -6822,7 +6493,6 @@
                 <w:spacing w:val="-3"/>
                 <w:sz w:val="24"/>
               </w:rPr>
-              <w:lastRenderedPageBreak/>
               <w:t>Trigger</w:t>
             </w:r>
             <w:proofErr w:type="spellEnd"/>
@@ -6900,6 +6570,7 @@
                 <w:spacing w:val="-3"/>
                 <w:sz w:val="24"/>
               </w:rPr>
+              <w:lastRenderedPageBreak/>
               <w:t>Precondition</w:t>
             </w:r>
             <w:proofErr w:type="spellEnd"/>
@@ -7793,6 +7464,155 @@
       </w:tr>
     </w:tbl>
     <w:p/>
+    <w:p>
+      <w:r>
+        <w:br w:type="page"/>
+      </w:r>
+    </w:p>
+    <w:p>
+      <w:pPr>
+        <w:pStyle w:val="Ttulo1"/>
+        <w:rPr>
+          <w:u w:val="single"/>
+        </w:rPr>
+      </w:pPr>
+      <w:r>
+        <w:rPr>
+          <w:u w:val="single"/>
+        </w:rPr>
+        <w:lastRenderedPageBreak/>
+        <w:t>Requisitos no funcionales</w:t>
+      </w:r>
+    </w:p>
+    <w:p/>
+    <w:p>
+      <w:pPr>
+        <w:pStyle w:val="Ttulo2"/>
+      </w:pPr>
+      <w:r>
+        <w:t>Consumo de memoria</w:t>
+      </w:r>
+    </w:p>
+    <w:p>
+      <w:r>
+        <w:t>Debido a que los servidores del cliente tienen un consumo elevado de recursos de otras aplicaciones y a su indisponibilidad por el momento de poder realizar una ampliación de recursos o ampliar su parque de servidores, se requiere que el consumo de memoria de esta aplicación no ha de superar los 500 MB.</w:t>
+      </w:r>
+    </w:p>
+    <w:p/>
+    <w:p>
+      <w:pPr>
+        <w:pStyle w:val="Ttulo2"/>
+      </w:pPr>
+      <w:r>
+        <w:t>Colores de fondo</w:t>
+      </w:r>
+    </w:p>
+    <w:p>
+      <w:r>
+        <w:t>Los colores disponibles para personalizar el fondo de la aplicación han de cumplir los principios de usabilidad y accesibilidad, por lo que</w:t>
+      </w:r>
+      <w:r>
+        <w:t xml:space="preserve"> o bien los colores se eligen deliberadamente sabiendo que cualquiera de ellos cumple dichos principios en conjunto con el resto de </w:t>
+      </w:r>
+      <w:proofErr w:type="gramStart"/>
+      <w:r>
+        <w:t>elementos</w:t>
+      </w:r>
+      <w:proofErr w:type="gramEnd"/>
+      <w:r>
+        <w:t xml:space="preserve"> de la UI, o bien el resto de la UI se ha de adaptar al color escogido de la lista para garantizarlos.</w:t>
+      </w:r>
+    </w:p>
+    <w:p/>
+    <w:p>
+      <w:pPr>
+        <w:pStyle w:val="Ttulo2"/>
+      </w:pPr>
+      <w:r>
+        <w:t>Seguridad</w:t>
+      </w:r>
+    </w:p>
+    <w:p>
+      <w:r>
+        <w:t xml:space="preserve">Al ser una herramienta que se utilizará dentro de la red privada del cliente, la seguridad de la aplicación estará gestionada por su departamento de Seguridad, utilizando una aplicación web </w:t>
+      </w:r>
+      <w:proofErr w:type="spellStart"/>
+      <w:r>
+        <w:t>front</w:t>
+      </w:r>
+      <w:proofErr w:type="spellEnd"/>
+      <w:r>
+        <w:t xml:space="preserve"> actuando como proxy web inverso que proporcionará el contenido de ésta (</w:t>
+      </w:r>
+      <w:proofErr w:type="spellStart"/>
+      <w:r>
+        <w:t>junction</w:t>
+      </w:r>
+      <w:proofErr w:type="spellEnd"/>
+      <w:r>
+        <w:t xml:space="preserve">) una vez el usuario se haya </w:t>
+      </w:r>
+      <w:proofErr w:type="spellStart"/>
+      <w:r>
+        <w:t>logueado</w:t>
+      </w:r>
+      <w:proofErr w:type="spellEnd"/>
+      <w:r>
+        <w:t xml:space="preserve"> en la aplicación </w:t>
+      </w:r>
+      <w:proofErr w:type="spellStart"/>
+      <w:r>
+        <w:t>front</w:t>
+      </w:r>
+      <w:proofErr w:type="spellEnd"/>
+      <w:r>
+        <w:t xml:space="preserve"> (por ejemplo, </w:t>
+      </w:r>
+      <w:proofErr w:type="spellStart"/>
+      <w:r>
+        <w:t>WebSEAL</w:t>
+      </w:r>
+      <w:proofErr w:type="spellEnd"/>
+      <w:r>
+        <w:t>).</w:t>
+      </w:r>
+    </w:p>
+    <w:p/>
+    <w:p>
+      <w:pPr>
+        <w:pStyle w:val="Ttulo2"/>
+      </w:pPr>
+      <w:r>
+        <w:t>Adaptabilidad de la UI</w:t>
+      </w:r>
+    </w:p>
+    <w:p>
+      <w:r>
+        <w:t>El cliente requiere que las ventanas de la herramienta sean totalmente adaptables a los requerimientos del usuario, esto es, que puedan variar su tamaño a libertad del usuario, y que esa modificación sea independiente para cada usuario utilizando la herramienta.</w:t>
+      </w:r>
+    </w:p>
+    <w:p/>
+    <w:p>
+      <w:pPr>
+        <w:pStyle w:val="Ttulo2"/>
+      </w:pPr>
+      <w:bookmarkStart w:id="0" w:name="_GoBack"/>
+      <w:bookmarkEnd w:id="0"/>
+      <w:r>
+        <w:t>Lenguaje de programación</w:t>
+      </w:r>
+      <w:r>
+        <w:t xml:space="preserve"> y documentación</w:t>
+      </w:r>
+    </w:p>
+    <w:p>
+      <w:r>
+        <w:t xml:space="preserve">El cliente requiere que la herramienta sea programada usando JAVA, </w:t>
+      </w:r>
+      <w:r>
+        <w:t>debido políticas internas de la organización. Además, se requiere que en la entrega de la aplicación también se entregue un documento con una breve guía de usuario.</w:t>
+      </w:r>
+    </w:p>
     <w:sectPr>
       <w:pgSz w:w="11906" w:h="16838"/>
       <w:pgMar w:top="1417" w:right="1701" w:bottom="1417" w:left="1701" w:header="708" w:footer="708" w:gutter="0"/>
@@ -7804,8 +7624,8 @@
 </file>
 
 <file path=word/numbering.xml><?xml version="1.0" encoding="utf-8"?>
-<w:numbering xmlns:wpc="http://schemas.microsoft.com/office/word/2010/wordprocessingCanvas" xmlns:mc="http://schemas.openxmlformats.org/markup-compatibility/2006" xmlns:o="urn:schemas-microsoft-com:office:office" xmlns:r="http://schemas.openxmlformats.org/officeDocument/2006/relationships" xmlns:m="http://schemas.openxmlformats.org/officeDocument/2006/math" xmlns:v="urn:schemas-microsoft-com:vml" xmlns:wp14="http://schemas.microsoft.com/office/word/2010/wordprocessingDrawing" xmlns:wp="http://schemas.openxmlformats.org/drawingml/2006/wordprocessingDrawing" xmlns:w10="urn:schemas-microsoft-com:office:word" xmlns:w="http://schemas.openxmlformats.org/wordprocessingml/2006/main" xmlns:w14="http://schemas.microsoft.com/office/word/2010/wordml" xmlns:wpg="http://schemas.microsoft.com/office/word/2010/wordprocessingGroup" xmlns:wpi="http://schemas.microsoft.com/office/word/2010/wordprocessingInk" xmlns:wne="http://schemas.microsoft.com/office/word/2006/wordml" xmlns:wps="http://schemas.microsoft.com/office/word/2010/wordprocessingShape" mc:Ignorable="w14 wp14">
-  <w:abstractNum w:abstractNumId="0">
+<w:numbering xmlns:wpc="http://schemas.microsoft.com/office/word/2010/wordprocessingCanvas" xmlns:cx="http://schemas.microsoft.com/office/drawing/2014/chartex" xmlns:cx1="http://schemas.microsoft.com/office/drawing/2015/9/8/chartex" xmlns:cx2="http://schemas.microsoft.com/office/drawing/2015/10/21/chartex" xmlns:cx3="http://schemas.microsoft.com/office/drawing/2016/5/9/chartex" xmlns:cx4="http://schemas.microsoft.com/office/drawing/2016/5/10/chartex" xmlns:cx5="http://schemas.microsoft.com/office/drawing/2016/5/11/chartex" xmlns:cx6="http://schemas.microsoft.com/office/drawing/2016/5/12/chartex" xmlns:cx7="http://schemas.microsoft.com/office/drawing/2016/5/13/chartex" xmlns:cx8="http://schemas.microsoft.com/office/drawing/2016/5/14/chartex" xmlns:mc="http://schemas.openxmlformats.org/markup-compatibility/2006" xmlns:aink="http://schemas.microsoft.com/office/drawing/2016/ink" xmlns:am3d="http://schemas.microsoft.com/office/drawing/2017/model3d" xmlns:o="urn:schemas-microsoft-com:office:office" xmlns:r="http://schemas.openxmlformats.org/officeDocument/2006/relationships" xmlns:m="http://schemas.openxmlformats.org/officeDocument/2006/math" xmlns:v="urn:schemas-microsoft-com:vml" xmlns:wp14="http://schemas.microsoft.com/office/word/2010/wordprocessingDrawing" xmlns:wp="http://schemas.openxmlformats.org/drawingml/2006/wordprocessingDrawing" xmlns:w10="urn:schemas-microsoft-com:office:word" xmlns:w="http://schemas.openxmlformats.org/wordprocessingml/2006/main" xmlns:w14="http://schemas.microsoft.com/office/word/2010/wordml" xmlns:w15="http://schemas.microsoft.com/office/word/2012/wordml" xmlns:w16cid="http://schemas.microsoft.com/office/word/2016/wordml/cid" xmlns:w16se="http://schemas.microsoft.com/office/word/2015/wordml/symex" xmlns:wpg="http://schemas.microsoft.com/office/word/2010/wordprocessingGroup" xmlns:wpi="http://schemas.microsoft.com/office/word/2010/wordprocessingInk" xmlns:wne="http://schemas.microsoft.com/office/word/2006/wordml" xmlns:wps="http://schemas.microsoft.com/office/word/2010/wordprocessingShape" mc:Ignorable="w14 w15 w16se w16cid wp14">
+  <w:abstractNum w:abstractNumId="0" w15:restartNumberingAfterBreak="0">
     <w:nsid w:val="01622AE7"/>
     <w:multiLevelType w:val="hybridMultilevel"/>
     <w:tmpl w:val="4DDA2F3A"/>
@@ -7891,7 +7711,7 @@
       </w:pPr>
     </w:lvl>
   </w:abstractNum>
-  <w:abstractNum w:abstractNumId="1">
+  <w:abstractNum w:abstractNumId="1" w15:restartNumberingAfterBreak="0">
     <w:nsid w:val="064378BD"/>
     <w:multiLevelType w:val="hybridMultilevel"/>
     <w:tmpl w:val="8920FA08"/>
@@ -8007,7 +7827,7 @@
       </w:pPr>
     </w:lvl>
   </w:abstractNum>
-  <w:abstractNum w:abstractNumId="2">
+  <w:abstractNum w:abstractNumId="2" w15:restartNumberingAfterBreak="0">
     <w:nsid w:val="0D911652"/>
     <w:multiLevelType w:val="hybridMultilevel"/>
     <w:tmpl w:val="DB7806B8"/>
@@ -8120,7 +7940,7 @@
       </w:pPr>
     </w:lvl>
   </w:abstractNum>
-  <w:abstractNum w:abstractNumId="3">
+  <w:abstractNum w:abstractNumId="3" w15:restartNumberingAfterBreak="0">
     <w:nsid w:val="102762B3"/>
     <w:multiLevelType w:val="hybridMultilevel"/>
     <w:tmpl w:val="7B9ECDE2"/>
@@ -8206,7 +8026,7 @@
       </w:pPr>
     </w:lvl>
   </w:abstractNum>
-  <w:abstractNum w:abstractNumId="4">
+  <w:abstractNum w:abstractNumId="4" w15:restartNumberingAfterBreak="0">
     <w:nsid w:val="1B750587"/>
     <w:multiLevelType w:val="hybridMultilevel"/>
     <w:tmpl w:val="8B20B704"/>
@@ -8292,7 +8112,7 @@
       </w:pPr>
     </w:lvl>
   </w:abstractNum>
-  <w:abstractNum w:abstractNumId="5">
+  <w:abstractNum w:abstractNumId="5" w15:restartNumberingAfterBreak="0">
     <w:nsid w:val="1CD00101"/>
     <w:multiLevelType w:val="hybridMultilevel"/>
     <w:tmpl w:val="5EB6CB2C"/>
@@ -8378,7 +8198,7 @@
       </w:pPr>
     </w:lvl>
   </w:abstractNum>
-  <w:abstractNum w:abstractNumId="6">
+  <w:abstractNum w:abstractNumId="6" w15:restartNumberingAfterBreak="0">
     <w:nsid w:val="23314461"/>
     <w:multiLevelType w:val="hybridMultilevel"/>
     <w:tmpl w:val="18061B5E"/>
@@ -8464,7 +8284,7 @@
       </w:pPr>
     </w:lvl>
   </w:abstractNum>
-  <w:abstractNum w:abstractNumId="7">
+  <w:abstractNum w:abstractNumId="7" w15:restartNumberingAfterBreak="0">
     <w:nsid w:val="256B35CC"/>
     <w:multiLevelType w:val="hybridMultilevel"/>
     <w:tmpl w:val="B04004E2"/>
@@ -8577,7 +8397,7 @@
       </w:rPr>
     </w:lvl>
   </w:abstractNum>
-  <w:abstractNum w:abstractNumId="8">
+  <w:abstractNum w:abstractNumId="8" w15:restartNumberingAfterBreak="0">
     <w:nsid w:val="27F75D57"/>
     <w:multiLevelType w:val="hybridMultilevel"/>
     <w:tmpl w:val="555AE506"/>
@@ -8663,7 +8483,7 @@
       </w:pPr>
     </w:lvl>
   </w:abstractNum>
-  <w:abstractNum w:abstractNumId="9">
+  <w:abstractNum w:abstractNumId="9" w15:restartNumberingAfterBreak="0">
     <w:nsid w:val="2EBD45C4"/>
     <w:multiLevelType w:val="hybridMultilevel"/>
     <w:tmpl w:val="CE6C7CB4"/>
@@ -8775,7 +8595,7 @@
       </w:rPr>
     </w:lvl>
   </w:abstractNum>
-  <w:abstractNum w:abstractNumId="10">
+  <w:abstractNum w:abstractNumId="10" w15:restartNumberingAfterBreak="0">
     <w:nsid w:val="303C3A56"/>
     <w:multiLevelType w:val="hybridMultilevel"/>
     <w:tmpl w:val="8F94B552"/>
@@ -8861,7 +8681,7 @@
       </w:pPr>
     </w:lvl>
   </w:abstractNum>
-  <w:abstractNum w:abstractNumId="11">
+  <w:abstractNum w:abstractNumId="11" w15:restartNumberingAfterBreak="0">
     <w:nsid w:val="37BE4273"/>
     <w:multiLevelType w:val="hybridMultilevel"/>
     <w:tmpl w:val="03D08170"/>
@@ -8977,7 +8797,7 @@
       </w:pPr>
     </w:lvl>
   </w:abstractNum>
-  <w:abstractNum w:abstractNumId="12">
+  <w:abstractNum w:abstractNumId="12" w15:restartNumberingAfterBreak="0">
     <w:nsid w:val="4780387B"/>
     <w:multiLevelType w:val="hybridMultilevel"/>
     <w:tmpl w:val="26A03BC6"/>
@@ -9063,7 +8883,7 @@
       </w:pPr>
     </w:lvl>
   </w:abstractNum>
-  <w:abstractNum w:abstractNumId="13">
+  <w:abstractNum w:abstractNumId="13" w15:restartNumberingAfterBreak="0">
     <w:nsid w:val="4CEC415A"/>
     <w:multiLevelType w:val="hybridMultilevel"/>
     <w:tmpl w:val="C0B0CAB2"/>
@@ -9149,7 +8969,7 @@
       </w:pPr>
     </w:lvl>
   </w:abstractNum>
-  <w:abstractNum w:abstractNumId="14">
+  <w:abstractNum w:abstractNumId="14" w15:restartNumberingAfterBreak="0">
     <w:nsid w:val="56C76B6F"/>
     <w:multiLevelType w:val="hybridMultilevel"/>
     <w:tmpl w:val="95FA2CB4"/>
@@ -9235,7 +9055,7 @@
       </w:pPr>
     </w:lvl>
   </w:abstractNum>
-  <w:abstractNum w:abstractNumId="15">
+  <w:abstractNum w:abstractNumId="15" w15:restartNumberingAfterBreak="0">
     <w:nsid w:val="6588506A"/>
     <w:multiLevelType w:val="hybridMultilevel"/>
     <w:tmpl w:val="DBF03F54"/>
@@ -9347,7 +9167,7 @@
       </w:rPr>
     </w:lvl>
   </w:abstractNum>
-  <w:abstractNum w:abstractNumId="16">
+  <w:abstractNum w:abstractNumId="16" w15:restartNumberingAfterBreak="0">
     <w:nsid w:val="697F721F"/>
     <w:multiLevelType w:val="hybridMultilevel"/>
     <w:tmpl w:val="BCAEF250"/>
@@ -9433,7 +9253,7 @@
       </w:pPr>
     </w:lvl>
   </w:abstractNum>
-  <w:abstractNum w:abstractNumId="17">
+  <w:abstractNum w:abstractNumId="17" w15:restartNumberingAfterBreak="0">
     <w:nsid w:val="6D58129F"/>
     <w:multiLevelType w:val="hybridMultilevel"/>
     <w:tmpl w:val="481CE9EE"/>
@@ -9519,7 +9339,7 @@
       </w:pPr>
     </w:lvl>
   </w:abstractNum>
-  <w:abstractNum w:abstractNumId="18">
+  <w:abstractNum w:abstractNumId="18" w15:restartNumberingAfterBreak="0">
     <w:nsid w:val="74442F15"/>
     <w:multiLevelType w:val="hybridMultilevel"/>
     <w:tmpl w:val="C9A4123C"/>
@@ -9605,7 +9425,7 @@
       </w:pPr>
     </w:lvl>
   </w:abstractNum>
-  <w:abstractNum w:abstractNumId="19">
+  <w:abstractNum w:abstractNumId="19" w15:restartNumberingAfterBreak="0">
     <w:nsid w:val="751210D6"/>
     <w:multiLevelType w:val="hybridMultilevel"/>
     <w:tmpl w:val="2FBC9B06"/>
@@ -9691,7 +9511,7 @@
       </w:pPr>
     </w:lvl>
   </w:abstractNum>
-  <w:abstractNum w:abstractNumId="20">
+  <w:abstractNum w:abstractNumId="20" w15:restartNumberingAfterBreak="0">
     <w:nsid w:val="77CF0E1C"/>
     <w:multiLevelType w:val="hybridMultilevel"/>
     <w:tmpl w:val="1506D150"/>
@@ -9780,7 +9600,7 @@
       </w:pPr>
     </w:lvl>
   </w:abstractNum>
-  <w:abstractNum w:abstractNumId="21">
+  <w:abstractNum w:abstractNumId="21" w15:restartNumberingAfterBreak="0">
     <w:nsid w:val="7E402584"/>
     <w:multiLevelType w:val="hybridMultilevel"/>
     <w:tmpl w:val="1560616A"/>
@@ -9962,7 +9782,7 @@
 </file>
 
 <file path=word/styles.xml><?xml version="1.0" encoding="utf-8"?>
-<w:styles xmlns:mc="http://schemas.openxmlformats.org/markup-compatibility/2006" xmlns:r="http://schemas.openxmlformats.org/officeDocument/2006/relationships" xmlns:w="http://schemas.openxmlformats.org/wordprocessingml/2006/main" xmlns:w14="http://schemas.microsoft.com/office/word/2010/wordml" mc:Ignorable="w14">
+<w:styles xmlns:mc="http://schemas.openxmlformats.org/markup-compatibility/2006" xmlns:r="http://schemas.openxmlformats.org/officeDocument/2006/relationships" xmlns:w="http://schemas.openxmlformats.org/wordprocessingml/2006/main" xmlns:w14="http://schemas.microsoft.com/office/word/2010/wordml" xmlns:w15="http://schemas.microsoft.com/office/word/2012/wordml" xmlns:w16cid="http://schemas.microsoft.com/office/word/2016/wordml/cid" xmlns:w16se="http://schemas.microsoft.com/office/word/2015/wordml/symex" mc:Ignorable="w14 w15 w16se w16cid">
   <w:docDefaults>
     <w:rPrDefault>
       <w:rPr>
@@ -9978,148 +9798,430 @@
       </w:pPr>
     </w:pPrDefault>
   </w:docDefaults>
-  <w:latentStyles w:defLockedState="0" w:defUIPriority="99" w:defSemiHidden="1" w:defUnhideWhenUsed="1" w:defQFormat="0" w:count="267">
-    <w:lsdException w:name="Normal" w:semiHidden="0" w:uiPriority="0" w:unhideWhenUsed="0" w:qFormat="1"/>
-    <w:lsdException w:name="heading 1" w:semiHidden="0" w:uiPriority="9" w:unhideWhenUsed="0" w:qFormat="1"/>
-    <w:lsdException w:name="heading 2" w:uiPriority="9" w:qFormat="1"/>
-    <w:lsdException w:name="heading 3" w:uiPriority="9" w:qFormat="1"/>
-    <w:lsdException w:name="heading 4" w:uiPriority="9" w:qFormat="1"/>
-    <w:lsdException w:name="heading 5" w:uiPriority="9" w:qFormat="1"/>
-    <w:lsdException w:name="heading 6" w:uiPriority="9" w:qFormat="1"/>
-    <w:lsdException w:name="heading 7" w:uiPriority="9" w:qFormat="1"/>
-    <w:lsdException w:name="heading 8" w:uiPriority="9" w:qFormat="1"/>
-    <w:lsdException w:name="heading 9" w:uiPriority="9" w:qFormat="1"/>
-    <w:lsdException w:name="toc 1" w:uiPriority="39"/>
-    <w:lsdException w:name="toc 2" w:uiPriority="39"/>
-    <w:lsdException w:name="toc 3" w:uiPriority="39"/>
-    <w:lsdException w:name="toc 4" w:uiPriority="39"/>
-    <w:lsdException w:name="toc 5" w:uiPriority="39"/>
-    <w:lsdException w:name="toc 6" w:uiPriority="39"/>
-    <w:lsdException w:name="toc 7" w:uiPriority="39"/>
-    <w:lsdException w:name="toc 8" w:uiPriority="39"/>
-    <w:lsdException w:name="toc 9" w:uiPriority="39"/>
-    <w:lsdException w:name="caption" w:uiPriority="35" w:qFormat="1"/>
-    <w:lsdException w:name="Title" w:semiHidden="0" w:uiPriority="10" w:unhideWhenUsed="0" w:qFormat="1"/>
-    <w:lsdException w:name="Default Paragraph Font" w:uiPriority="1"/>
-    <w:lsdException w:name="Subtitle" w:semiHidden="0" w:uiPriority="11" w:unhideWhenUsed="0" w:qFormat="1"/>
-    <w:lsdException w:name="Strong" w:semiHidden="0" w:uiPriority="22" w:unhideWhenUsed="0" w:qFormat="1"/>
-    <w:lsdException w:name="Emphasis" w:semiHidden="0" w:uiPriority="20" w:unhideWhenUsed="0" w:qFormat="1"/>
-    <w:lsdException w:name="Table Grid" w:semiHidden="0" w:uiPriority="39" w:unhideWhenUsed="0"/>
-    <w:lsdException w:name="Placeholder Text" w:unhideWhenUsed="0"/>
-    <w:lsdException w:name="No Spacing" w:semiHidden="0" w:uiPriority="1" w:unhideWhenUsed="0" w:qFormat="1"/>
-    <w:lsdException w:name="Light Shading" w:semiHidden="0" w:uiPriority="60" w:unhideWhenUsed="0"/>
-    <w:lsdException w:name="Light List" w:semiHidden="0" w:uiPriority="61" w:unhideWhenUsed="0"/>
-    <w:lsdException w:name="Light Grid" w:semiHidden="0" w:uiPriority="62" w:unhideWhenUsed="0"/>
-    <w:lsdException w:name="Medium Shading 1" w:semiHidden="0" w:uiPriority="63" w:unhideWhenUsed="0"/>
-    <w:lsdException w:name="Medium Shading 2" w:semiHidden="0" w:uiPriority="64" w:unhideWhenUsed="0"/>
-    <w:lsdException w:name="Medium List 1" w:semiHidden="0" w:uiPriority="65" w:unhideWhenUsed="0"/>
-    <w:lsdException w:name="Medium List 2" w:semiHidden="0" w:uiPriority="66" w:unhideWhenUsed="0"/>
-    <w:lsdException w:name="Medium Grid 1" w:semiHidden="0" w:uiPriority="67" w:unhideWhenUsed="0"/>
-    <w:lsdException w:name="Medium Grid 2" w:semiHidden="0" w:uiPriority="68" w:unhideWhenUsed="0"/>
-    <w:lsdException w:name="Medium Grid 3" w:semiHidden="0" w:uiPriority="69" w:unhideWhenUsed="0"/>
-    <w:lsdException w:name="Dark List" w:semiHidden="0" w:uiPriority="70" w:unhideWhenUsed="0"/>
-    <w:lsdException w:name="Colorful Shading" w:semiHidden="0" w:uiPriority="71" w:unhideWhenUsed="0"/>
-    <w:lsdException w:name="Colorful List" w:semiHidden="0" w:uiPriority="72" w:unhideWhenUsed="0"/>
-    <w:lsdException w:name="Colorful Grid" w:semiHidden="0" w:uiPriority="73" w:unhideWhenUsed="0"/>
-    <w:lsdException w:name="Light Shading Accent 1" w:semiHidden="0" w:uiPriority="60" w:unhideWhenUsed="0"/>
-    <w:lsdException w:name="Light List Accent 1" w:semiHidden="0" w:uiPriority="61" w:unhideWhenUsed="0"/>
-    <w:lsdException w:name="Light Grid Accent 1" w:semiHidden="0" w:uiPriority="62" w:unhideWhenUsed="0"/>
-    <w:lsdException w:name="Medium Shading 1 Accent 1" w:semiHidden="0" w:uiPriority="63" w:unhideWhenUsed="0"/>
-    <w:lsdException w:name="Medium Shading 2 Accent 1" w:semiHidden="0" w:uiPriority="64" w:unhideWhenUsed="0"/>
-    <w:lsdException w:name="Medium List 1 Accent 1" w:semiHidden="0" w:uiPriority="65" w:unhideWhenUsed="0"/>
-    <w:lsdException w:name="Revision" w:unhideWhenUsed="0"/>
-    <w:lsdException w:name="List Paragraph" w:semiHidden="0" w:uiPriority="34" w:unhideWhenUsed="0" w:qFormat="1"/>
-    <w:lsdException w:name="Quote" w:semiHidden="0" w:uiPriority="29" w:unhideWhenUsed="0" w:qFormat="1"/>
-    <w:lsdException w:name="Intense Quote" w:semiHidden="0" w:uiPriority="30" w:unhideWhenUsed="0" w:qFormat="1"/>
-    <w:lsdException w:name="Medium List 2 Accent 1" w:semiHidden="0" w:uiPriority="66" w:unhideWhenUsed="0"/>
-    <w:lsdException w:name="Medium Grid 1 Accent 1" w:semiHidden="0" w:uiPriority="67" w:unhideWhenUsed="0"/>
-    <w:lsdException w:name="Medium Grid 2 Accent 1" w:semiHidden="0" w:uiPriority="68" w:unhideWhenUsed="0"/>
-    <w:lsdException w:name="Medium Grid 3 Accent 1" w:semiHidden="0" w:uiPriority="69" w:unhideWhenUsed="0"/>
-    <w:lsdException w:name="Dark List Accent 1" w:semiHidden="0" w:uiPriority="70" w:unhideWhenUsed="0"/>
-    <w:lsdException w:name="Colorful Shading Accent 1" w:semiHidden="0" w:uiPriority="71" w:unhideWhenUsed="0"/>
-    <w:lsdException w:name="Colorful List Accent 1" w:semiHidden="0" w:uiPriority="72" w:unhideWhenUsed="0"/>
-    <w:lsdException w:name="Colorful Grid Accent 1" w:semiHidden="0" w:uiPriority="73" w:unhideWhenUsed="0"/>
-    <w:lsdException w:name="Light Shading Accent 2" w:semiHidden="0" w:uiPriority="60" w:unhideWhenUsed="0"/>
-    <w:lsdException w:name="Light List Accent 2" w:semiHidden="0" w:uiPriority="61" w:unhideWhenUsed="0"/>
-    <w:lsdException w:name="Light Grid Accent 2" w:semiHidden="0" w:uiPriority="62" w:unhideWhenUsed="0"/>
-    <w:lsdException w:name="Medium Shading 1 Accent 2" w:semiHidden="0" w:uiPriority="63" w:unhideWhenUsed="0"/>
-    <w:lsdException w:name="Medium Shading 2 Accent 2" w:semiHidden="0" w:uiPriority="64" w:unhideWhenUsed="0"/>
-    <w:lsdException w:name="Medium List 1 Accent 2" w:semiHidden="0" w:uiPriority="65" w:unhideWhenUsed="0"/>
-    <w:lsdException w:name="Medium List 2 Accent 2" w:semiHidden="0" w:uiPriority="66" w:unhideWhenUsed="0"/>
-    <w:lsdException w:name="Medium Grid 1 Accent 2" w:semiHidden="0" w:uiPriority="67" w:unhideWhenUsed="0"/>
-    <w:lsdException w:name="Medium Grid 2 Accent 2" w:semiHidden="0" w:uiPriority="68" w:unhideWhenUsed="0"/>
-    <w:lsdException w:name="Medium Grid 3 Accent 2" w:semiHidden="0" w:uiPriority="69" w:unhideWhenUsed="0"/>
-    <w:lsdException w:name="Dark List Accent 2" w:semiHidden="0" w:uiPriority="70" w:unhideWhenUsed="0"/>
-    <w:lsdException w:name="Colorful Shading Accent 2" w:semiHidden="0" w:uiPriority="71" w:unhideWhenUsed="0"/>
-    <w:lsdException w:name="Colorful List Accent 2" w:semiHidden="0" w:uiPriority="72" w:unhideWhenUsed="0"/>
-    <w:lsdException w:name="Colorful Grid Accent 2" w:semiHidden="0" w:uiPriority="73" w:unhideWhenUsed="0"/>
-    <w:lsdException w:name="Light Shading Accent 3" w:semiHidden="0" w:uiPriority="60" w:unhideWhenUsed="0"/>
-    <w:lsdException w:name="Light List Accent 3" w:semiHidden="0" w:uiPriority="61" w:unhideWhenUsed="0"/>
-    <w:lsdException w:name="Light Grid Accent 3" w:semiHidden="0" w:uiPriority="62" w:unhideWhenUsed="0"/>
-    <w:lsdException w:name="Medium Shading 1 Accent 3" w:semiHidden="0" w:uiPriority="63" w:unhideWhenUsed="0"/>
-    <w:lsdException w:name="Medium Shading 2 Accent 3" w:semiHidden="0" w:uiPriority="64" w:unhideWhenUsed="0"/>
-    <w:lsdException w:name="Medium List 1 Accent 3" w:semiHidden="0" w:uiPriority="65" w:unhideWhenUsed="0"/>
-    <w:lsdException w:name="Medium List 2 Accent 3" w:semiHidden="0" w:uiPriority="66" w:unhideWhenUsed="0"/>
-    <w:lsdException w:name="Medium Grid 1 Accent 3" w:semiHidden="0" w:uiPriority="67" w:unhideWhenUsed="0"/>
-    <w:lsdException w:name="Medium Grid 2 Accent 3" w:semiHidden="0" w:uiPriority="68" w:unhideWhenUsed="0"/>
-    <w:lsdException w:name="Medium Grid 3 Accent 3" w:semiHidden="0" w:uiPriority="69" w:unhideWhenUsed="0"/>
-    <w:lsdException w:name="Dark List Accent 3" w:semiHidden="0" w:uiPriority="70" w:unhideWhenUsed="0"/>
-    <w:lsdException w:name="Colorful Shading Accent 3" w:semiHidden="0" w:uiPriority="71" w:unhideWhenUsed="0"/>
-    <w:lsdException w:name="Colorful List Accent 3" w:semiHidden="0" w:uiPriority="72" w:unhideWhenUsed="0"/>
-    <w:lsdException w:name="Colorful Grid Accent 3" w:semiHidden="0" w:uiPriority="73" w:unhideWhenUsed="0"/>
-    <w:lsdException w:name="Light Shading Accent 4" w:semiHidden="0" w:uiPriority="60" w:unhideWhenUsed="0"/>
-    <w:lsdException w:name="Light List Accent 4" w:semiHidden="0" w:uiPriority="61" w:unhideWhenUsed="0"/>
-    <w:lsdException w:name="Light Grid Accent 4" w:semiHidden="0" w:uiPriority="62" w:unhideWhenUsed="0"/>
-    <w:lsdException w:name="Medium Shading 1 Accent 4" w:semiHidden="0" w:uiPriority="63" w:unhideWhenUsed="0"/>
-    <w:lsdException w:name="Medium Shading 2 Accent 4" w:semiHidden="0" w:uiPriority="64" w:unhideWhenUsed="0"/>
-    <w:lsdException w:name="Medium List 1 Accent 4" w:semiHidden="0" w:uiPriority="65" w:unhideWhenUsed="0"/>
-    <w:lsdException w:name="Medium List 2 Accent 4" w:semiHidden="0" w:uiPriority="66" w:unhideWhenUsed="0"/>
-    <w:lsdException w:name="Medium Grid 1 Accent 4" w:semiHidden="0" w:uiPriority="67" w:unhideWhenUsed="0"/>
-    <w:lsdException w:name="Medium Grid 2 Accent 4" w:semiHidden="0" w:uiPriority="68" w:unhideWhenUsed="0"/>
-    <w:lsdException w:name="Medium Grid 3 Accent 4" w:semiHidden="0" w:uiPriority="69" w:unhideWhenUsed="0"/>
-    <w:lsdException w:name="Dark List Accent 4" w:semiHidden="0" w:uiPriority="70" w:unhideWhenUsed="0"/>
-    <w:lsdException w:name="Colorful Shading Accent 4" w:semiHidden="0" w:uiPriority="71" w:unhideWhenUsed="0"/>
-    <w:lsdException w:name="Colorful List Accent 4" w:semiHidden="0" w:uiPriority="72" w:unhideWhenUsed="0"/>
-    <w:lsdException w:name="Colorful Grid Accent 4" w:semiHidden="0" w:uiPriority="73" w:unhideWhenUsed="0"/>
-    <w:lsdException w:name="Light Shading Accent 5" w:semiHidden="0" w:uiPriority="60" w:unhideWhenUsed="0"/>
-    <w:lsdException w:name="Light List Accent 5" w:semiHidden="0" w:uiPriority="61" w:unhideWhenUsed="0"/>
-    <w:lsdException w:name="Light Grid Accent 5" w:semiHidden="0" w:uiPriority="62" w:unhideWhenUsed="0"/>
-    <w:lsdException w:name="Medium Shading 1 Accent 5" w:semiHidden="0" w:uiPriority="63" w:unhideWhenUsed="0"/>
-    <w:lsdException w:name="Medium Shading 2 Accent 5" w:semiHidden="0" w:uiPriority="64" w:unhideWhenUsed="0"/>
-    <w:lsdException w:name="Medium List 1 Accent 5" w:semiHidden="0" w:uiPriority="65" w:unhideWhenUsed="0"/>
-    <w:lsdException w:name="Medium List 2 Accent 5" w:semiHidden="0" w:uiPriority="66" w:unhideWhenUsed="0"/>
-    <w:lsdException w:name="Medium Grid 1 Accent 5" w:semiHidden="0" w:uiPriority="67" w:unhideWhenUsed="0"/>
-    <w:lsdException w:name="Medium Grid 2 Accent 5" w:semiHidden="0" w:uiPriority="68" w:unhideWhenUsed="0"/>
-    <w:lsdException w:name="Medium Grid 3 Accent 5" w:semiHidden="0" w:uiPriority="69" w:unhideWhenUsed="0"/>
-    <w:lsdException w:name="Dark List Accent 5" w:semiHidden="0" w:uiPriority="70" w:unhideWhenUsed="0"/>
-    <w:lsdException w:name="Colorful Shading Accent 5" w:semiHidden="0" w:uiPriority="71" w:unhideWhenUsed="0"/>
-    <w:lsdException w:name="Colorful List Accent 5" w:semiHidden="0" w:uiPriority="72" w:unhideWhenUsed="0"/>
-    <w:lsdException w:name="Colorful Grid Accent 5" w:semiHidden="0" w:uiPriority="73" w:unhideWhenUsed="0"/>
-    <w:lsdException w:name="Light Shading Accent 6" w:semiHidden="0" w:uiPriority="60" w:unhideWhenUsed="0"/>
-    <w:lsdException w:name="Light List Accent 6" w:semiHidden="0" w:uiPriority="61" w:unhideWhenUsed="0"/>
-    <w:lsdException w:name="Light Grid Accent 6" w:semiHidden="0" w:uiPriority="62" w:unhideWhenUsed="0"/>
-    <w:lsdException w:name="Medium Shading 1 Accent 6" w:semiHidden="0" w:uiPriority="63" w:unhideWhenUsed="0"/>
-    <w:lsdException w:name="Medium Shading 2 Accent 6" w:semiHidden="0" w:uiPriority="64" w:unhideWhenUsed="0"/>
-    <w:lsdException w:name="Medium List 1 Accent 6" w:semiHidden="0" w:uiPriority="65" w:unhideWhenUsed="0"/>
-    <w:lsdException w:name="Medium List 2 Accent 6" w:semiHidden="0" w:uiPriority="66" w:unhideWhenUsed="0"/>
-    <w:lsdException w:name="Medium Grid 1 Accent 6" w:semiHidden="0" w:uiPriority="67" w:unhideWhenUsed="0"/>
-    <w:lsdException w:name="Medium Grid 2 Accent 6" w:semiHidden="0" w:uiPriority="68" w:unhideWhenUsed="0"/>
-    <w:lsdException w:name="Medium Grid 3 Accent 6" w:semiHidden="0" w:uiPriority="69" w:unhideWhenUsed="0"/>
-    <w:lsdException w:name="Dark List Accent 6" w:semiHidden="0" w:uiPriority="70" w:unhideWhenUsed="0"/>
-    <w:lsdException w:name="Colorful Shading Accent 6" w:semiHidden="0" w:uiPriority="71" w:unhideWhenUsed="0"/>
-    <w:lsdException w:name="Colorful List Accent 6" w:semiHidden="0" w:uiPriority="72" w:unhideWhenUsed="0"/>
-    <w:lsdException w:name="Colorful Grid Accent 6" w:semiHidden="0" w:uiPriority="73" w:unhideWhenUsed="0"/>
-    <w:lsdException w:name="Subtle Emphasis" w:semiHidden="0" w:uiPriority="19" w:unhideWhenUsed="0" w:qFormat="1"/>
-    <w:lsdException w:name="Intense Emphasis" w:semiHidden="0" w:uiPriority="21" w:unhideWhenUsed="0" w:qFormat="1"/>
-    <w:lsdException w:name="Subtle Reference" w:semiHidden="0" w:uiPriority="31" w:unhideWhenUsed="0" w:qFormat="1"/>
-    <w:lsdException w:name="Intense Reference" w:semiHidden="0" w:uiPriority="32" w:unhideWhenUsed="0" w:qFormat="1"/>
-    <w:lsdException w:name="Book Title" w:semiHidden="0" w:uiPriority="33" w:unhideWhenUsed="0" w:qFormat="1"/>
-    <w:lsdException w:name="Bibliography" w:uiPriority="37"/>
-    <w:lsdException w:name="TOC Heading" w:uiPriority="39" w:qFormat="1"/>
+  <w:latentStyles w:defLockedState="0" w:defUIPriority="99" w:defSemiHidden="0" w:defUnhideWhenUsed="0" w:defQFormat="0" w:count="376">
+    <w:lsdException w:name="Normal" w:uiPriority="0" w:qFormat="1"/>
+    <w:lsdException w:name="heading 1" w:uiPriority="9" w:qFormat="1"/>
+    <w:lsdException w:name="heading 2" w:semiHidden="1" w:uiPriority="9" w:unhideWhenUsed="1" w:qFormat="1"/>
+    <w:lsdException w:name="heading 3" w:semiHidden="1" w:uiPriority="9" w:unhideWhenUsed="1" w:qFormat="1"/>
+    <w:lsdException w:name="heading 4" w:semiHidden="1" w:uiPriority="9" w:unhideWhenUsed="1" w:qFormat="1"/>
+    <w:lsdException w:name="heading 5" w:semiHidden="1" w:uiPriority="9" w:unhideWhenUsed="1" w:qFormat="1"/>
+    <w:lsdException w:name="heading 6" w:semiHidden="1" w:uiPriority="9" w:unhideWhenUsed="1" w:qFormat="1"/>
+    <w:lsdException w:name="heading 7" w:semiHidden="1" w:uiPriority="9" w:unhideWhenUsed="1" w:qFormat="1"/>
+    <w:lsdException w:name="heading 8" w:semiHidden="1" w:uiPriority="9" w:unhideWhenUsed="1" w:qFormat="1"/>
+    <w:lsdException w:name="heading 9" w:semiHidden="1" w:uiPriority="9" w:unhideWhenUsed="1" w:qFormat="1"/>
+    <w:lsdException w:name="index 1" w:semiHidden="1" w:unhideWhenUsed="1"/>
+    <w:lsdException w:name="index 2" w:semiHidden="1" w:unhideWhenUsed="1"/>
+    <w:lsdException w:name="index 3" w:semiHidden="1" w:unhideWhenUsed="1"/>
+    <w:lsdException w:name="index 4" w:semiHidden="1" w:unhideWhenUsed="1"/>
+    <w:lsdException w:name="index 5" w:semiHidden="1" w:unhideWhenUsed="1"/>
+    <w:lsdException w:name="index 6" w:semiHidden="1" w:unhideWhenUsed="1"/>
+    <w:lsdException w:name="index 7" w:semiHidden="1" w:unhideWhenUsed="1"/>
+    <w:lsdException w:name="index 8" w:semiHidden="1" w:unhideWhenUsed="1"/>
+    <w:lsdException w:name="index 9" w:semiHidden="1" w:unhideWhenUsed="1"/>
+    <w:lsdException w:name="toc 1" w:semiHidden="1" w:uiPriority="39" w:unhideWhenUsed="1"/>
+    <w:lsdException w:name="toc 2" w:semiHidden="1" w:uiPriority="39" w:unhideWhenUsed="1"/>
+    <w:lsdException w:name="toc 3" w:semiHidden="1" w:uiPriority="39" w:unhideWhenUsed="1"/>
+    <w:lsdException w:name="toc 4" w:semiHidden="1" w:uiPriority="39" w:unhideWhenUsed="1"/>
+    <w:lsdException w:name="toc 5" w:semiHidden="1" w:uiPriority="39" w:unhideWhenUsed="1"/>
+    <w:lsdException w:name="toc 6" w:semiHidden="1" w:uiPriority="39" w:unhideWhenUsed="1"/>
+    <w:lsdException w:name="toc 7" w:semiHidden="1" w:uiPriority="39" w:unhideWhenUsed="1"/>
+    <w:lsdException w:name="toc 8" w:semiHidden="1" w:uiPriority="39" w:unhideWhenUsed="1"/>
+    <w:lsdException w:name="toc 9" w:semiHidden="1" w:uiPriority="39" w:unhideWhenUsed="1"/>
+    <w:lsdException w:name="Normal Indent" w:semiHidden="1" w:unhideWhenUsed="1"/>
+    <w:lsdException w:name="footnote text" w:semiHidden="1" w:unhideWhenUsed="1"/>
+    <w:lsdException w:name="annotation text" w:semiHidden="1" w:unhideWhenUsed="1"/>
+    <w:lsdException w:name="header" w:semiHidden="1" w:unhideWhenUsed="1"/>
+    <w:lsdException w:name="footer" w:semiHidden="1" w:unhideWhenUsed="1"/>
+    <w:lsdException w:name="index heading" w:semiHidden="1" w:unhideWhenUsed="1"/>
+    <w:lsdException w:name="caption" w:semiHidden="1" w:uiPriority="35" w:unhideWhenUsed="1" w:qFormat="1"/>
+    <w:lsdException w:name="table of figures" w:semiHidden="1" w:unhideWhenUsed="1"/>
+    <w:lsdException w:name="envelope address" w:semiHidden="1" w:unhideWhenUsed="1"/>
+    <w:lsdException w:name="envelope return" w:semiHidden="1" w:unhideWhenUsed="1"/>
+    <w:lsdException w:name="footnote reference" w:semiHidden="1" w:unhideWhenUsed="1"/>
+    <w:lsdException w:name="annotation reference" w:semiHidden="1" w:unhideWhenUsed="1"/>
+    <w:lsdException w:name="line number" w:semiHidden="1" w:unhideWhenUsed="1"/>
+    <w:lsdException w:name="page number" w:semiHidden="1" w:unhideWhenUsed="1"/>
+    <w:lsdException w:name="endnote reference" w:semiHidden="1" w:unhideWhenUsed="1"/>
+    <w:lsdException w:name="endnote text" w:semiHidden="1" w:unhideWhenUsed="1"/>
+    <w:lsdException w:name="table of authorities" w:semiHidden="1" w:unhideWhenUsed="1"/>
+    <w:lsdException w:name="macro" w:semiHidden="1" w:unhideWhenUsed="1"/>
+    <w:lsdException w:name="toa heading" w:semiHidden="1" w:unhideWhenUsed="1"/>
+    <w:lsdException w:name="List" w:semiHidden="1" w:unhideWhenUsed="1"/>
+    <w:lsdException w:name="List Bullet" w:semiHidden="1" w:unhideWhenUsed="1"/>
+    <w:lsdException w:name="List Number" w:semiHidden="1" w:unhideWhenUsed="1"/>
+    <w:lsdException w:name="List 2" w:semiHidden="1" w:unhideWhenUsed="1"/>
+    <w:lsdException w:name="List 3" w:semiHidden="1" w:unhideWhenUsed="1"/>
+    <w:lsdException w:name="List 4" w:semiHidden="1" w:unhideWhenUsed="1"/>
+    <w:lsdException w:name="List 5" w:semiHidden="1" w:unhideWhenUsed="1"/>
+    <w:lsdException w:name="List Bullet 2" w:semiHidden="1" w:unhideWhenUsed="1"/>
+    <w:lsdException w:name="List Bullet 3" w:semiHidden="1" w:unhideWhenUsed="1"/>
+    <w:lsdException w:name="List Bullet 4" w:semiHidden="1" w:unhideWhenUsed="1"/>
+    <w:lsdException w:name="List Bullet 5" w:semiHidden="1" w:unhideWhenUsed="1"/>
+    <w:lsdException w:name="List Number 2" w:semiHidden="1" w:unhideWhenUsed="1"/>
+    <w:lsdException w:name="List Number 3" w:semiHidden="1" w:unhideWhenUsed="1"/>
+    <w:lsdException w:name="List Number 4" w:semiHidden="1" w:unhideWhenUsed="1"/>
+    <w:lsdException w:name="List Number 5" w:semiHidden="1" w:unhideWhenUsed="1"/>
+    <w:lsdException w:name="Title" w:uiPriority="10" w:qFormat="1"/>
+    <w:lsdException w:name="Closing" w:semiHidden="1" w:unhideWhenUsed="1"/>
+    <w:lsdException w:name="Signature" w:semiHidden="1" w:unhideWhenUsed="1"/>
+    <w:lsdException w:name="Default Paragraph Font" w:semiHidden="1" w:uiPriority="1" w:unhideWhenUsed="1"/>
+    <w:lsdException w:name="Body Text" w:semiHidden="1" w:unhideWhenUsed="1"/>
+    <w:lsdException w:name="Body Text Indent" w:semiHidden="1" w:unhideWhenUsed="1"/>
+    <w:lsdException w:name="List Continue" w:semiHidden="1" w:unhideWhenUsed="1"/>
+    <w:lsdException w:name="List Continue 2" w:semiHidden="1" w:unhideWhenUsed="1"/>
+    <w:lsdException w:name="List Continue 3" w:semiHidden="1" w:unhideWhenUsed="1"/>
+    <w:lsdException w:name="List Continue 4" w:semiHidden="1" w:unhideWhenUsed="1"/>
+    <w:lsdException w:name="List Continue 5" w:semiHidden="1" w:unhideWhenUsed="1"/>
+    <w:lsdException w:name="Message Header" w:semiHidden="1" w:unhideWhenUsed="1"/>
+    <w:lsdException w:name="Subtitle" w:uiPriority="11" w:qFormat="1"/>
+    <w:lsdException w:name="Salutation" w:semiHidden="1" w:unhideWhenUsed="1"/>
+    <w:lsdException w:name="Date" w:semiHidden="1" w:unhideWhenUsed="1"/>
+    <w:lsdException w:name="Body Text First Indent" w:semiHidden="1" w:unhideWhenUsed="1"/>
+    <w:lsdException w:name="Body Text First Indent 2" w:semiHidden="1" w:unhideWhenUsed="1"/>
+    <w:lsdException w:name="Note Heading" w:semiHidden="1" w:unhideWhenUsed="1"/>
+    <w:lsdException w:name="Body Text 2" w:semiHidden="1" w:unhideWhenUsed="1"/>
+    <w:lsdException w:name="Body Text 3" w:semiHidden="1" w:unhideWhenUsed="1"/>
+    <w:lsdException w:name="Body Text Indent 2" w:semiHidden="1" w:unhideWhenUsed="1"/>
+    <w:lsdException w:name="Body Text Indent 3" w:semiHidden="1" w:unhideWhenUsed="1"/>
+    <w:lsdException w:name="Block Text" w:semiHidden="1" w:unhideWhenUsed="1"/>
+    <w:lsdException w:name="Hyperlink" w:semiHidden="1" w:unhideWhenUsed="1"/>
+    <w:lsdException w:name="FollowedHyperlink" w:semiHidden="1" w:unhideWhenUsed="1"/>
+    <w:lsdException w:name="Strong" w:uiPriority="22" w:qFormat="1"/>
+    <w:lsdException w:name="Emphasis" w:uiPriority="20" w:qFormat="1"/>
+    <w:lsdException w:name="Document Map" w:semiHidden="1" w:unhideWhenUsed="1"/>
+    <w:lsdException w:name="Plain Text" w:semiHidden="1" w:unhideWhenUsed="1"/>
+    <w:lsdException w:name="E-mail Signature" w:semiHidden="1" w:unhideWhenUsed="1"/>
+    <w:lsdException w:name="HTML Top of Form" w:semiHidden="1" w:unhideWhenUsed="1"/>
+    <w:lsdException w:name="HTML Bottom of Form" w:semiHidden="1" w:unhideWhenUsed="1"/>
+    <w:lsdException w:name="Normal (Web)" w:semiHidden="1" w:unhideWhenUsed="1"/>
+    <w:lsdException w:name="HTML Acronym" w:semiHidden="1" w:unhideWhenUsed="1"/>
+    <w:lsdException w:name="HTML Address" w:semiHidden="1" w:unhideWhenUsed="1"/>
+    <w:lsdException w:name="HTML Cite" w:semiHidden="1" w:unhideWhenUsed="1"/>
+    <w:lsdException w:name="HTML Code" w:semiHidden="1" w:unhideWhenUsed="1"/>
+    <w:lsdException w:name="HTML Definition" w:semiHidden="1" w:unhideWhenUsed="1"/>
+    <w:lsdException w:name="HTML Keyboard" w:semiHidden="1" w:unhideWhenUsed="1"/>
+    <w:lsdException w:name="HTML Preformatted" w:semiHidden="1" w:unhideWhenUsed="1"/>
+    <w:lsdException w:name="HTML Sample" w:semiHidden="1" w:unhideWhenUsed="1"/>
+    <w:lsdException w:name="HTML Typewriter" w:semiHidden="1" w:unhideWhenUsed="1"/>
+    <w:lsdException w:name="HTML Variable" w:semiHidden="1" w:unhideWhenUsed="1"/>
+    <w:lsdException w:name="Normal Table" w:semiHidden="1" w:unhideWhenUsed="1"/>
+    <w:lsdException w:name="annotation subject" w:semiHidden="1" w:unhideWhenUsed="1"/>
+    <w:lsdException w:name="No List" w:semiHidden="1" w:unhideWhenUsed="1"/>
+    <w:lsdException w:name="Outline List 1" w:semiHidden="1" w:unhideWhenUsed="1"/>
+    <w:lsdException w:name="Outline List 2" w:semiHidden="1" w:unhideWhenUsed="1"/>
+    <w:lsdException w:name="Outline List 3" w:semiHidden="1" w:unhideWhenUsed="1"/>
+    <w:lsdException w:name="Table Simple 1" w:semiHidden="1" w:unhideWhenUsed="1"/>
+    <w:lsdException w:name="Table Simple 2" w:semiHidden="1" w:unhideWhenUsed="1"/>
+    <w:lsdException w:name="Table Simple 3" w:semiHidden="1" w:unhideWhenUsed="1"/>
+    <w:lsdException w:name="Table Classic 1" w:semiHidden="1" w:unhideWhenUsed="1"/>
+    <w:lsdException w:name="Table Classic 2" w:semiHidden="1" w:unhideWhenUsed="1"/>
+    <w:lsdException w:name="Table Classic 3" w:semiHidden="1" w:unhideWhenUsed="1"/>
+    <w:lsdException w:name="Table Classic 4" w:semiHidden="1" w:unhideWhenUsed="1"/>
+    <w:lsdException w:name="Table Colorful 1" w:semiHidden="1" w:unhideWhenUsed="1"/>
+    <w:lsdException w:name="Table Colorful 2" w:semiHidden="1" w:unhideWhenUsed="1"/>
+    <w:lsdException w:name="Table Colorful 3" w:semiHidden="1" w:unhideWhenUsed="1"/>
+    <w:lsdException w:name="Table Columns 1" w:semiHidden="1" w:unhideWhenUsed="1"/>
+    <w:lsdException w:name="Table Columns 2" w:semiHidden="1" w:unhideWhenUsed="1"/>
+    <w:lsdException w:name="Table Columns 3" w:semiHidden="1" w:unhideWhenUsed="1"/>
+    <w:lsdException w:name="Table Columns 4" w:semiHidden="1" w:unhideWhenUsed="1"/>
+    <w:lsdException w:name="Table Columns 5" w:semiHidden="1" w:unhideWhenUsed="1"/>
+    <w:lsdException w:name="Table Grid 1" w:semiHidden="1" w:unhideWhenUsed="1"/>
+    <w:lsdException w:name="Table Grid 2" w:semiHidden="1" w:unhideWhenUsed="1"/>
+    <w:lsdException w:name="Table Grid 3" w:semiHidden="1" w:unhideWhenUsed="1"/>
+    <w:lsdException w:name="Table Grid 4" w:semiHidden="1" w:unhideWhenUsed="1"/>
+    <w:lsdException w:name="Table Grid 5" w:semiHidden="1" w:unhideWhenUsed="1"/>
+    <w:lsdException w:name="Table Grid 6" w:semiHidden="1" w:unhideWhenUsed="1"/>
+    <w:lsdException w:name="Table Grid 7" w:semiHidden="1" w:unhideWhenUsed="1"/>
+    <w:lsdException w:name="Table Grid 8" w:semiHidden="1" w:unhideWhenUsed="1"/>
+    <w:lsdException w:name="Table List 1" w:semiHidden="1" w:unhideWhenUsed="1"/>
+    <w:lsdException w:name="Table List 2" w:semiHidden="1" w:unhideWhenUsed="1"/>
+    <w:lsdException w:name="Table List 3" w:semiHidden="1" w:unhideWhenUsed="1"/>
+    <w:lsdException w:name="Table List 4" w:semiHidden="1" w:unhideWhenUsed="1"/>
+    <w:lsdException w:name="Table List 5" w:semiHidden="1" w:unhideWhenUsed="1"/>
+    <w:lsdException w:name="Table List 6" w:semiHidden="1" w:unhideWhenUsed="1"/>
+    <w:lsdException w:name="Table List 7" w:semiHidden="1" w:unhideWhenUsed="1"/>
+    <w:lsdException w:name="Table List 8" w:semiHidden="1" w:unhideWhenUsed="1"/>
+    <w:lsdException w:name="Table 3D effects 1" w:semiHidden="1" w:unhideWhenUsed="1"/>
+    <w:lsdException w:name="Table 3D effects 2" w:semiHidden="1" w:unhideWhenUsed="1"/>
+    <w:lsdException w:name="Table 3D effects 3" w:semiHidden="1" w:unhideWhenUsed="1"/>
+    <w:lsdException w:name="Table Contemporary" w:semiHidden="1" w:unhideWhenUsed="1"/>
+    <w:lsdException w:name="Table Elegant" w:semiHidden="1" w:unhideWhenUsed="1"/>
+    <w:lsdException w:name="Table Professional" w:semiHidden="1" w:unhideWhenUsed="1"/>
+    <w:lsdException w:name="Table Subtle 1" w:semiHidden="1" w:unhideWhenUsed="1"/>
+    <w:lsdException w:name="Table Subtle 2" w:semiHidden="1" w:unhideWhenUsed="1"/>
+    <w:lsdException w:name="Table Web 1" w:semiHidden="1" w:unhideWhenUsed="1"/>
+    <w:lsdException w:name="Table Web 2" w:semiHidden="1" w:unhideWhenUsed="1"/>
+    <w:lsdException w:name="Table Web 3" w:semiHidden="1" w:unhideWhenUsed="1"/>
+    <w:lsdException w:name="Balloon Text" w:semiHidden="1" w:unhideWhenUsed="1"/>
+    <w:lsdException w:name="Table Grid" w:semiHidden="1" w:uiPriority="39" w:unhideWhenUsed="1"/>
+    <w:lsdException w:name="Table Theme" w:semiHidden="1" w:unhideWhenUsed="1"/>
+    <w:lsdException w:name="Placeholder Text" w:semiHidden="1"/>
+    <w:lsdException w:name="No Spacing" w:uiPriority="1" w:qFormat="1"/>
+    <w:lsdException w:name="Light Shading" w:uiPriority="60"/>
+    <w:lsdException w:name="Light List" w:uiPriority="61"/>
+    <w:lsdException w:name="Light Grid" w:uiPriority="62"/>
+    <w:lsdException w:name="Medium Shading 1" w:uiPriority="63"/>
+    <w:lsdException w:name="Medium Shading 2" w:uiPriority="64"/>
+    <w:lsdException w:name="Medium List 1" w:uiPriority="65"/>
+    <w:lsdException w:name="Medium List 2" w:uiPriority="66"/>
+    <w:lsdException w:name="Medium Grid 1" w:uiPriority="67"/>
+    <w:lsdException w:name="Medium Grid 2" w:uiPriority="68"/>
+    <w:lsdException w:name="Medium Grid 3" w:uiPriority="69"/>
+    <w:lsdException w:name="Dark List" w:uiPriority="70"/>
+    <w:lsdException w:name="Colorful Shading" w:uiPriority="71"/>
+    <w:lsdException w:name="Colorful List" w:uiPriority="72"/>
+    <w:lsdException w:name="Colorful Grid" w:uiPriority="73"/>
+    <w:lsdException w:name="Light Shading Accent 1" w:uiPriority="60"/>
+    <w:lsdException w:name="Light List Accent 1" w:uiPriority="61"/>
+    <w:lsdException w:name="Light Grid Accent 1" w:uiPriority="62"/>
+    <w:lsdException w:name="Medium Shading 1 Accent 1" w:uiPriority="63"/>
+    <w:lsdException w:name="Medium Shading 2 Accent 1" w:uiPriority="64"/>
+    <w:lsdException w:name="Medium List 1 Accent 1" w:uiPriority="65"/>
+    <w:lsdException w:name="Revision" w:semiHidden="1"/>
+    <w:lsdException w:name="List Paragraph" w:uiPriority="34" w:qFormat="1"/>
+    <w:lsdException w:name="Quote" w:uiPriority="29" w:qFormat="1"/>
+    <w:lsdException w:name="Intense Quote" w:uiPriority="30" w:qFormat="1"/>
+    <w:lsdException w:name="Medium List 2 Accent 1" w:uiPriority="66"/>
+    <w:lsdException w:name="Medium Grid 1 Accent 1" w:uiPriority="67"/>
+    <w:lsdException w:name="Medium Grid 2 Accent 1" w:uiPriority="68"/>
+    <w:lsdException w:name="Medium Grid 3 Accent 1" w:uiPriority="69"/>
+    <w:lsdException w:name="Dark List Accent 1" w:uiPriority="70"/>
+    <w:lsdException w:name="Colorful Shading Accent 1" w:uiPriority="71"/>
+    <w:lsdException w:name="Colorful List Accent 1" w:uiPriority="72"/>
+    <w:lsdException w:name="Colorful Grid Accent 1" w:uiPriority="73"/>
+    <w:lsdException w:name="Light Shading Accent 2" w:uiPriority="60"/>
+    <w:lsdException w:name="Light List Accent 2" w:uiPriority="61"/>
+    <w:lsdException w:name="Light Grid Accent 2" w:uiPriority="62"/>
+    <w:lsdException w:name="Medium Shading 1 Accent 2" w:uiPriority="63"/>
+    <w:lsdException w:name="Medium Shading 2 Accent 2" w:uiPriority="64"/>
+    <w:lsdException w:name="Medium List 1 Accent 2" w:uiPriority="65"/>
+    <w:lsdException w:name="Medium List 2 Accent 2" w:uiPriority="66"/>
+    <w:lsdException w:name="Medium Grid 1 Accent 2" w:uiPriority="67"/>
+    <w:lsdException w:name="Medium Grid 2 Accent 2" w:uiPriority="68"/>
+    <w:lsdException w:name="Medium Grid 3 Accent 2" w:uiPriority="69"/>
+    <w:lsdException w:name="Dark List Accent 2" w:uiPriority="70"/>
+    <w:lsdException w:name="Colorful Shading Accent 2" w:uiPriority="71"/>
+    <w:lsdException w:name="Colorful List Accent 2" w:uiPriority="72"/>
+    <w:lsdException w:name="Colorful Grid Accent 2" w:uiPriority="73"/>
+    <w:lsdException w:name="Light Shading Accent 3" w:uiPriority="60"/>
+    <w:lsdException w:name="Light List Accent 3" w:uiPriority="61"/>
+    <w:lsdException w:name="Light Grid Accent 3" w:uiPriority="62"/>
+    <w:lsdException w:name="Medium Shading 1 Accent 3" w:uiPriority="63"/>
+    <w:lsdException w:name="Medium Shading 2 Accent 3" w:uiPriority="64"/>
+    <w:lsdException w:name="Medium List 1 Accent 3" w:uiPriority="65"/>
+    <w:lsdException w:name="Medium List 2 Accent 3" w:uiPriority="66"/>
+    <w:lsdException w:name="Medium Grid 1 Accent 3" w:uiPriority="67"/>
+    <w:lsdException w:name="Medium Grid 2 Accent 3" w:uiPriority="68"/>
+    <w:lsdException w:name="Medium Grid 3 Accent 3" w:uiPriority="69"/>
+    <w:lsdException w:name="Dark List Accent 3" w:uiPriority="70"/>
+    <w:lsdException w:name="Colorful Shading Accent 3" w:uiPriority="71"/>
+    <w:lsdException w:name="Colorful List Accent 3" w:uiPriority="72"/>
+    <w:lsdException w:name="Colorful Grid Accent 3" w:uiPriority="73"/>
+    <w:lsdException w:name="Light Shading Accent 4" w:uiPriority="60"/>
+    <w:lsdException w:name="Light List Accent 4" w:uiPriority="61"/>
+    <w:lsdException w:name="Light Grid Accent 4" w:uiPriority="62"/>
+    <w:lsdException w:name="Medium Shading 1 Accent 4" w:uiPriority="63"/>
+    <w:lsdException w:name="Medium Shading 2 Accent 4" w:uiPriority="64"/>
+    <w:lsdException w:name="Medium List 1 Accent 4" w:uiPriority="65"/>
+    <w:lsdException w:name="Medium List 2 Accent 4" w:uiPriority="66"/>
+    <w:lsdException w:name="Medium Grid 1 Accent 4" w:uiPriority="67"/>
+    <w:lsdException w:name="Medium Grid 2 Accent 4" w:uiPriority="68"/>
+    <w:lsdException w:name="Medium Grid 3 Accent 4" w:uiPriority="69"/>
+    <w:lsdException w:name="Dark List Accent 4" w:uiPriority="70"/>
+    <w:lsdException w:name="Colorful Shading Accent 4" w:uiPriority="71"/>
+    <w:lsdException w:name="Colorful List Accent 4" w:uiPriority="72"/>
+    <w:lsdException w:name="Colorful Grid Accent 4" w:uiPriority="73"/>
+    <w:lsdException w:name="Light Shading Accent 5" w:uiPriority="60"/>
+    <w:lsdException w:name="Light List Accent 5" w:uiPriority="61"/>
+    <w:lsdException w:name="Light Grid Accent 5" w:uiPriority="62"/>
+    <w:lsdException w:name="Medium Shading 1 Accent 5" w:uiPriority="63"/>
+    <w:lsdException w:name="Medium Shading 2 Accent 5" w:uiPriority="64"/>
+    <w:lsdException w:name="Medium List 1 Accent 5" w:uiPriority="65"/>
+    <w:lsdException w:name="Medium List 2 Accent 5" w:uiPriority="66"/>
+    <w:lsdException w:name="Medium Grid 1 Accent 5" w:uiPriority="67"/>
+    <w:lsdException w:name="Medium Grid 2 Accent 5" w:uiPriority="68"/>
+    <w:lsdException w:name="Medium Grid 3 Accent 5" w:uiPriority="69"/>
+    <w:lsdException w:name="Dark List Accent 5" w:uiPriority="70"/>
+    <w:lsdException w:name="Colorful Shading Accent 5" w:uiPriority="71"/>
+    <w:lsdException w:name="Colorful List Accent 5" w:uiPriority="72"/>
+    <w:lsdException w:name="Colorful Grid Accent 5" w:uiPriority="73"/>
+    <w:lsdException w:name="Light Shading Accent 6" w:uiPriority="60"/>
+    <w:lsdException w:name="Light List Accent 6" w:uiPriority="61"/>
+    <w:lsdException w:name="Light Grid Accent 6" w:uiPriority="62"/>
+    <w:lsdException w:name="Medium Shading 1 Accent 6" w:uiPriority="63"/>
+    <w:lsdException w:name="Medium Shading 2 Accent 6" w:uiPriority="64"/>
+    <w:lsdException w:name="Medium List 1 Accent 6" w:uiPriority="65"/>
+    <w:lsdException w:name="Medium List 2 Accent 6" w:uiPriority="66"/>
+    <w:lsdException w:name="Medium Grid 1 Accent 6" w:uiPriority="67"/>
+    <w:lsdException w:name="Medium Grid 2 Accent 6" w:uiPriority="68"/>
+    <w:lsdException w:name="Medium Grid 3 Accent 6" w:uiPriority="69"/>
+    <w:lsdException w:name="Dark List Accent 6" w:uiPriority="70"/>
+    <w:lsdException w:name="Colorful Shading Accent 6" w:uiPriority="71"/>
+    <w:lsdException w:name="Colorful List Accent 6" w:uiPriority="72"/>
+    <w:lsdException w:name="Colorful Grid Accent 6" w:uiPriority="73"/>
+    <w:lsdException w:name="Subtle Emphasis" w:uiPriority="19" w:qFormat="1"/>
+    <w:lsdException w:name="Intense Emphasis" w:uiPriority="21" w:qFormat="1"/>
+    <w:lsdException w:name="Subtle Reference" w:uiPriority="31" w:qFormat="1"/>
+    <w:lsdException w:name="Intense Reference" w:uiPriority="32" w:qFormat="1"/>
+    <w:lsdException w:name="Book Title" w:uiPriority="33" w:qFormat="1"/>
+    <w:lsdException w:name="Bibliography" w:semiHidden="1" w:uiPriority="37" w:unhideWhenUsed="1"/>
+    <w:lsdException w:name="TOC Heading" w:semiHidden="1" w:uiPriority="39" w:unhideWhenUsed="1" w:qFormat="1"/>
+    <w:lsdException w:name="Plain Table 1" w:uiPriority="41"/>
+    <w:lsdException w:name="Plain Table 2" w:uiPriority="42"/>
+    <w:lsdException w:name="Plain Table 3" w:uiPriority="43"/>
+    <w:lsdException w:name="Plain Table 4" w:uiPriority="44"/>
+    <w:lsdException w:name="Plain Table 5" w:uiPriority="45"/>
+    <w:lsdException w:name="Grid Table Light" w:uiPriority="40"/>
+    <w:lsdException w:name="Grid Table 1 Light" w:uiPriority="46"/>
+    <w:lsdException w:name="Grid Table 2" w:uiPriority="47"/>
+    <w:lsdException w:name="Grid Table 3" w:uiPriority="48"/>
+    <w:lsdException w:name="Grid Table 4" w:uiPriority="49"/>
+    <w:lsdException w:name="Grid Table 5 Dark" w:uiPriority="50"/>
+    <w:lsdException w:name="Grid Table 6 Colorful" w:uiPriority="51"/>
+    <w:lsdException w:name="Grid Table 7 Colorful" w:uiPriority="52"/>
+    <w:lsdException w:name="Grid Table 1 Light Accent 1" w:uiPriority="46"/>
+    <w:lsdException w:name="Grid Table 2 Accent 1" w:uiPriority="47"/>
+    <w:lsdException w:name="Grid Table 3 Accent 1" w:uiPriority="48"/>
+    <w:lsdException w:name="Grid Table 4 Accent 1" w:uiPriority="49"/>
+    <w:lsdException w:name="Grid Table 5 Dark Accent 1" w:uiPriority="50"/>
+    <w:lsdException w:name="Grid Table 6 Colorful Accent 1" w:uiPriority="51"/>
+    <w:lsdException w:name="Grid Table 7 Colorful Accent 1" w:uiPriority="52"/>
+    <w:lsdException w:name="Grid Table 1 Light Accent 2" w:uiPriority="46"/>
+    <w:lsdException w:name="Grid Table 2 Accent 2" w:uiPriority="47"/>
+    <w:lsdException w:name="Grid Table 3 Accent 2" w:uiPriority="48"/>
+    <w:lsdException w:name="Grid Table 4 Accent 2" w:uiPriority="49"/>
+    <w:lsdException w:name="Grid Table 5 Dark Accent 2" w:uiPriority="50"/>
+    <w:lsdException w:name="Grid Table 6 Colorful Accent 2" w:uiPriority="51"/>
+    <w:lsdException w:name="Grid Table 7 Colorful Accent 2" w:uiPriority="52"/>
+    <w:lsdException w:name="Grid Table 1 Light Accent 3" w:uiPriority="46"/>
+    <w:lsdException w:name="Grid Table 2 Accent 3" w:uiPriority="47"/>
+    <w:lsdException w:name="Grid Table 3 Accent 3" w:uiPriority="48"/>
+    <w:lsdException w:name="Grid Table 4 Accent 3" w:uiPriority="49"/>
+    <w:lsdException w:name="Grid Table 5 Dark Accent 3" w:uiPriority="50"/>
+    <w:lsdException w:name="Grid Table 6 Colorful Accent 3" w:uiPriority="51"/>
+    <w:lsdException w:name="Grid Table 7 Colorful Accent 3" w:uiPriority="52"/>
+    <w:lsdException w:name="Grid Table 1 Light Accent 4" w:uiPriority="46"/>
+    <w:lsdException w:name="Grid Table 2 Accent 4" w:uiPriority="47"/>
+    <w:lsdException w:name="Grid Table 3 Accent 4" w:uiPriority="48"/>
+    <w:lsdException w:name="Grid Table 4 Accent 4" w:uiPriority="49"/>
+    <w:lsdException w:name="Grid Table 5 Dark Accent 4" w:uiPriority="50"/>
+    <w:lsdException w:name="Grid Table 6 Colorful Accent 4" w:uiPriority="51"/>
+    <w:lsdException w:name="Grid Table 7 Colorful Accent 4" w:uiPriority="52"/>
+    <w:lsdException w:name="Grid Table 1 Light Accent 5" w:uiPriority="46"/>
+    <w:lsdException w:name="Grid Table 2 Accent 5" w:uiPriority="47"/>
+    <w:lsdException w:name="Grid Table 3 Accent 5" w:uiPriority="48"/>
+    <w:lsdException w:name="Grid Table 4 Accent 5" w:uiPriority="49"/>
+    <w:lsdException w:name="Grid Table 5 Dark Accent 5" w:uiPriority="50"/>
+    <w:lsdException w:name="Grid Table 6 Colorful Accent 5" w:uiPriority="51"/>
+    <w:lsdException w:name="Grid Table 7 Colorful Accent 5" w:uiPriority="52"/>
+    <w:lsdException w:name="Grid Table 1 Light Accent 6" w:uiPriority="46"/>
+    <w:lsdException w:name="Grid Table 2 Accent 6" w:uiPriority="47"/>
+    <w:lsdException w:name="Grid Table 3 Accent 6" w:uiPriority="48"/>
+    <w:lsdException w:name="Grid Table 4 Accent 6" w:uiPriority="49"/>
+    <w:lsdException w:name="Grid Table 5 Dark Accent 6" w:uiPriority="50"/>
+    <w:lsdException w:name="Grid Table 6 Colorful Accent 6" w:uiPriority="51"/>
+    <w:lsdException w:name="Grid Table 7 Colorful Accent 6" w:uiPriority="52"/>
+    <w:lsdException w:name="List Table 1 Light" w:uiPriority="46"/>
+    <w:lsdException w:name="List Table 2" w:uiPriority="47"/>
+    <w:lsdException w:name="List Table 3" w:uiPriority="48"/>
+    <w:lsdException w:name="List Table 4" w:uiPriority="49"/>
+    <w:lsdException w:name="List Table 5 Dark" w:uiPriority="50"/>
+    <w:lsdException w:name="List Table 6 Colorful" w:uiPriority="51"/>
+    <w:lsdException w:name="List Table 7 Colorful" w:uiPriority="52"/>
+    <w:lsdException w:name="List Table 1 Light Accent 1" w:uiPriority="46"/>
+    <w:lsdException w:name="List Table 2 Accent 1" w:uiPriority="47"/>
+    <w:lsdException w:name="List Table 3 Accent 1" w:uiPriority="48"/>
+    <w:lsdException w:name="List Table 4 Accent 1" w:uiPriority="49"/>
+    <w:lsdException w:name="List Table 5 Dark Accent 1" w:uiPriority="50"/>
+    <w:lsdException w:name="List Table 6 Colorful Accent 1" w:uiPriority="51"/>
+    <w:lsdException w:name="List Table 7 Colorful Accent 1" w:uiPriority="52"/>
+    <w:lsdException w:name="List Table 1 Light Accent 2" w:uiPriority="46"/>
+    <w:lsdException w:name="List Table 2 Accent 2" w:uiPriority="47"/>
+    <w:lsdException w:name="List Table 3 Accent 2" w:uiPriority="48"/>
+    <w:lsdException w:name="List Table 4 Accent 2" w:uiPriority="49"/>
+    <w:lsdException w:name="List Table 5 Dark Accent 2" w:uiPriority="50"/>
+    <w:lsdException w:name="List Table 6 Colorful Accent 2" w:uiPriority="51"/>
+    <w:lsdException w:name="List Table 7 Colorful Accent 2" w:uiPriority="52"/>
+    <w:lsdException w:name="List Table 1 Light Accent 3" w:uiPriority="46"/>
+    <w:lsdException w:name="List Table 2 Accent 3" w:uiPriority="47"/>
+    <w:lsdException w:name="List Table 3 Accent 3" w:uiPriority="48"/>
+    <w:lsdException w:name="List Table 4 Accent 3" w:uiPriority="49"/>
+    <w:lsdException w:name="List Table 5 Dark Accent 3" w:uiPriority="50"/>
+    <w:lsdException w:name="List Table 6 Colorful Accent 3" w:uiPriority="51"/>
+    <w:lsdException w:name="List Table 7 Colorful Accent 3" w:uiPriority="52"/>
+    <w:lsdException w:name="List Table 1 Light Accent 4" w:uiPriority="46"/>
+    <w:lsdException w:name="List Table 2 Accent 4" w:uiPriority="47"/>
+    <w:lsdException w:name="List Table 3 Accent 4" w:uiPriority="48"/>
+    <w:lsdException w:name="List Table 4 Accent 4" w:uiPriority="49"/>
+    <w:lsdException w:name="List Table 5 Dark Accent 4" w:uiPriority="50"/>
+    <w:lsdException w:name="List Table 6 Colorful Accent 4" w:uiPriority="51"/>
+    <w:lsdException w:name="List Table 7 Colorful Accent 4" w:uiPriority="52"/>
+    <w:lsdException w:name="List Table 1 Light Accent 5" w:uiPriority="46"/>
+    <w:lsdException w:name="List Table 2 Accent 5" w:uiPriority="47"/>
+    <w:lsdException w:name="List Table 3 Accent 5" w:uiPriority="48"/>
+    <w:lsdException w:name="List Table 4 Accent 5" w:uiPriority="49"/>
+    <w:lsdException w:name="List Table 5 Dark Accent 5" w:uiPriority="50"/>
+    <w:lsdException w:name="List Table 6 Colorful Accent 5" w:uiPriority="51"/>
+    <w:lsdException w:name="List Table 7 Colorful Accent 5" w:uiPriority="52"/>
+    <w:lsdException w:name="List Table 1 Light Accent 6" w:uiPriority="46"/>
+    <w:lsdException w:name="List Table 2 Accent 6" w:uiPriority="47"/>
+    <w:lsdException w:name="List Table 3 Accent 6" w:uiPriority="48"/>
+    <w:lsdException w:name="List Table 4 Accent 6" w:uiPriority="49"/>
+    <w:lsdException w:name="List Table 5 Dark Accent 6" w:uiPriority="50"/>
+    <w:lsdException w:name="List Table 6 Colorful Accent 6" w:uiPriority="51"/>
+    <w:lsdException w:name="List Table 7 Colorful Accent 6" w:uiPriority="52"/>
+    <w:lsdException w:name="Mention" w:semiHidden="1" w:unhideWhenUsed="1"/>
+    <w:lsdException w:name="Smart Hyperlink" w:semiHidden="1" w:unhideWhenUsed="1"/>
+    <w:lsdException w:name="Hashtag" w:semiHidden="1" w:unhideWhenUsed="1"/>
+    <w:lsdException w:name="Unresolved Mention" w:semiHidden="1" w:unhideWhenUsed="1"/>
+    <w:lsdException w:name="Smart Link" w:semiHidden="1" w:unhideWhenUsed="1"/>
   </w:latentStyles>
   <w:style w:type="paragraph" w:default="1" w:styleId="Normal">
     <w:name w:val="Normal"/>
     <w:qFormat/>
+  </w:style>
+  <w:style w:type="paragraph" w:styleId="Ttulo1">
+    <w:name w:val="heading 1"/>
+    <w:basedOn w:val="Normal"/>
+    <w:next w:val="Normal"/>
+    <w:link w:val="Ttulo1Car"/>
+    <w:uiPriority w:val="9"/>
+    <w:qFormat/>
+    <w:rsid w:val="00CA5C5B"/>
+    <w:pPr>
+      <w:keepNext/>
+      <w:keepLines/>
+      <w:spacing w:before="240" w:after="0"/>
+      <w:outlineLvl w:val="0"/>
+    </w:pPr>
+    <w:rPr>
+      <w:rFonts w:asciiTheme="majorHAnsi" w:eastAsiaTheme="majorEastAsia" w:hAnsiTheme="majorHAnsi" w:cstheme="majorBidi"/>
+      <w:color w:val="2E74B5" w:themeColor="accent1" w:themeShade="BF"/>
+      <w:sz w:val="32"/>
+      <w:szCs w:val="32"/>
+    </w:rPr>
+  </w:style>
+  <w:style w:type="paragraph" w:styleId="Ttulo2">
+    <w:name w:val="heading 2"/>
+    <w:basedOn w:val="Normal"/>
+    <w:next w:val="Normal"/>
+    <w:link w:val="Ttulo2Car"/>
+    <w:uiPriority w:val="9"/>
+    <w:unhideWhenUsed/>
+    <w:qFormat/>
+    <w:rsid w:val="00CA5C5B"/>
+    <w:pPr>
+      <w:keepNext/>
+      <w:keepLines/>
+      <w:spacing w:before="40" w:after="0"/>
+      <w:outlineLvl w:val="1"/>
+    </w:pPr>
+    <w:rPr>
+      <w:rFonts w:asciiTheme="majorHAnsi" w:eastAsiaTheme="majorEastAsia" w:hAnsiTheme="majorHAnsi" w:cstheme="majorBidi"/>
+      <w:color w:val="2E74B5" w:themeColor="accent1" w:themeShade="BF"/>
+      <w:sz w:val="26"/>
+      <w:szCs w:val="26"/>
+    </w:rPr>
   </w:style>
   <w:style w:type="character" w:default="1" w:styleId="Fuentedeprrafopredeter">
     <w:name w:val="Default Paragraph Font"/>
@@ -10178,225 +10280,65 @@
       </w:tblBorders>
     </w:tblPr>
   </w:style>
-</w:styles>
-</file>
-
-<file path=word/stylesWithEffects.xml><?xml version="1.0" encoding="utf-8"?>
-<w:styles xmlns:wpc="http://schemas.microsoft.com/office/word/2010/wordprocessingCanvas" xmlns:mc="http://schemas.openxmlformats.org/markup-compatibility/2006" xmlns:o="urn:schemas-microsoft-com:office:office" xmlns:r="http://schemas.openxmlformats.org/officeDocument/2006/relationships" xmlns:m="http://schemas.openxmlformats.org/officeDocument/2006/math" xmlns:v="urn:schemas-microsoft-com:vml" xmlns:wp14="http://schemas.microsoft.com/office/word/2010/wordprocessingDrawing" xmlns:wp="http://schemas.openxmlformats.org/drawingml/2006/wordprocessingDrawing" xmlns:w10="urn:schemas-microsoft-com:office:word" xmlns:w="http://schemas.openxmlformats.org/wordprocessingml/2006/main" xmlns:w14="http://schemas.microsoft.com/office/word/2010/wordml" xmlns:wpg="http://schemas.microsoft.com/office/word/2010/wordprocessingGroup" xmlns:wpi="http://schemas.microsoft.com/office/word/2010/wordprocessingInk" xmlns:wne="http://schemas.microsoft.com/office/word/2006/wordml" xmlns:wps="http://schemas.microsoft.com/office/word/2010/wordprocessingShape" mc:Ignorable="w14 wp14">
-  <w:docDefaults>
-    <w:rPrDefault>
-      <w:rPr>
-        <w:rFonts w:asciiTheme="minorHAnsi" w:eastAsiaTheme="minorHAnsi" w:hAnsiTheme="minorHAnsi" w:cstheme="minorBidi"/>
-        <w:sz w:val="22"/>
-        <w:szCs w:val="22"/>
-        <w:lang w:val="es-ES" w:eastAsia="en-US" w:bidi="ar-SA"/>
-      </w:rPr>
-    </w:rPrDefault>
-    <w:pPrDefault>
-      <w:pPr>
-        <w:spacing w:after="160" w:line="259" w:lineRule="auto"/>
-      </w:pPr>
-    </w:pPrDefault>
-  </w:docDefaults>
-  <w:latentStyles w:defLockedState="0" w:defUIPriority="99" w:defSemiHidden="1" w:defUnhideWhenUsed="1" w:defQFormat="0" w:count="267">
-    <w:lsdException w:name="Normal" w:semiHidden="0" w:uiPriority="0" w:unhideWhenUsed="0" w:qFormat="1"/>
-    <w:lsdException w:name="heading 1" w:semiHidden="0" w:uiPriority="9" w:unhideWhenUsed="0" w:qFormat="1"/>
-    <w:lsdException w:name="heading 2" w:uiPriority="9" w:qFormat="1"/>
-    <w:lsdException w:name="heading 3" w:uiPriority="9" w:qFormat="1"/>
-    <w:lsdException w:name="heading 4" w:uiPriority="9" w:qFormat="1"/>
-    <w:lsdException w:name="heading 5" w:uiPriority="9" w:qFormat="1"/>
-    <w:lsdException w:name="heading 6" w:uiPriority="9" w:qFormat="1"/>
-    <w:lsdException w:name="heading 7" w:uiPriority="9" w:qFormat="1"/>
-    <w:lsdException w:name="heading 8" w:uiPriority="9" w:qFormat="1"/>
-    <w:lsdException w:name="heading 9" w:uiPriority="9" w:qFormat="1"/>
-    <w:lsdException w:name="toc 1" w:uiPriority="39"/>
-    <w:lsdException w:name="toc 2" w:uiPriority="39"/>
-    <w:lsdException w:name="toc 3" w:uiPriority="39"/>
-    <w:lsdException w:name="toc 4" w:uiPriority="39"/>
-    <w:lsdException w:name="toc 5" w:uiPriority="39"/>
-    <w:lsdException w:name="toc 6" w:uiPriority="39"/>
-    <w:lsdException w:name="toc 7" w:uiPriority="39"/>
-    <w:lsdException w:name="toc 8" w:uiPriority="39"/>
-    <w:lsdException w:name="toc 9" w:uiPriority="39"/>
-    <w:lsdException w:name="caption" w:uiPriority="35" w:qFormat="1"/>
-    <w:lsdException w:name="Title" w:semiHidden="0" w:uiPriority="10" w:unhideWhenUsed="0" w:qFormat="1"/>
-    <w:lsdException w:name="Default Paragraph Font" w:uiPriority="1"/>
-    <w:lsdException w:name="Subtitle" w:semiHidden="0" w:uiPriority="11" w:unhideWhenUsed="0" w:qFormat="1"/>
-    <w:lsdException w:name="Strong" w:semiHidden="0" w:uiPriority="22" w:unhideWhenUsed="0" w:qFormat="1"/>
-    <w:lsdException w:name="Emphasis" w:semiHidden="0" w:uiPriority="20" w:unhideWhenUsed="0" w:qFormat="1"/>
-    <w:lsdException w:name="Table Grid" w:semiHidden="0" w:uiPriority="39" w:unhideWhenUsed="0"/>
-    <w:lsdException w:name="Placeholder Text" w:unhideWhenUsed="0"/>
-    <w:lsdException w:name="No Spacing" w:semiHidden="0" w:uiPriority="1" w:unhideWhenUsed="0" w:qFormat="1"/>
-    <w:lsdException w:name="Light Shading" w:semiHidden="0" w:uiPriority="60" w:unhideWhenUsed="0"/>
-    <w:lsdException w:name="Light List" w:semiHidden="0" w:uiPriority="61" w:unhideWhenUsed="0"/>
-    <w:lsdException w:name="Light Grid" w:semiHidden="0" w:uiPriority="62" w:unhideWhenUsed="0"/>
-    <w:lsdException w:name="Medium Shading 1" w:semiHidden="0" w:uiPriority="63" w:unhideWhenUsed="0"/>
-    <w:lsdException w:name="Medium Shading 2" w:semiHidden="0" w:uiPriority="64" w:unhideWhenUsed="0"/>
-    <w:lsdException w:name="Medium List 1" w:semiHidden="0" w:uiPriority="65" w:unhideWhenUsed="0"/>
-    <w:lsdException w:name="Medium List 2" w:semiHidden="0" w:uiPriority="66" w:unhideWhenUsed="0"/>
-    <w:lsdException w:name="Medium Grid 1" w:semiHidden="0" w:uiPriority="67" w:unhideWhenUsed="0"/>
-    <w:lsdException w:name="Medium Grid 2" w:semiHidden="0" w:uiPriority="68" w:unhideWhenUsed="0"/>
-    <w:lsdException w:name="Medium Grid 3" w:semiHidden="0" w:uiPriority="69" w:unhideWhenUsed="0"/>
-    <w:lsdException w:name="Dark List" w:semiHidden="0" w:uiPriority="70" w:unhideWhenUsed="0"/>
-    <w:lsdException w:name="Colorful Shading" w:semiHidden="0" w:uiPriority="71" w:unhideWhenUsed="0"/>
-    <w:lsdException w:name="Colorful List" w:semiHidden="0" w:uiPriority="72" w:unhideWhenUsed="0"/>
-    <w:lsdException w:name="Colorful Grid" w:semiHidden="0" w:uiPriority="73" w:unhideWhenUsed="0"/>
-    <w:lsdException w:name="Light Shading Accent 1" w:semiHidden="0" w:uiPriority="60" w:unhideWhenUsed="0"/>
-    <w:lsdException w:name="Light List Accent 1" w:semiHidden="0" w:uiPriority="61" w:unhideWhenUsed="0"/>
-    <w:lsdException w:name="Light Grid Accent 1" w:semiHidden="0" w:uiPriority="62" w:unhideWhenUsed="0"/>
-    <w:lsdException w:name="Medium Shading 1 Accent 1" w:semiHidden="0" w:uiPriority="63" w:unhideWhenUsed="0"/>
-    <w:lsdException w:name="Medium Shading 2 Accent 1" w:semiHidden="0" w:uiPriority="64" w:unhideWhenUsed="0"/>
-    <w:lsdException w:name="Medium List 1 Accent 1" w:semiHidden="0" w:uiPriority="65" w:unhideWhenUsed="0"/>
-    <w:lsdException w:name="Revision" w:unhideWhenUsed="0"/>
-    <w:lsdException w:name="List Paragraph" w:semiHidden="0" w:uiPriority="34" w:unhideWhenUsed="0" w:qFormat="1"/>
-    <w:lsdException w:name="Quote" w:semiHidden="0" w:uiPriority="29" w:unhideWhenUsed="0" w:qFormat="1"/>
-    <w:lsdException w:name="Intense Quote" w:semiHidden="0" w:uiPriority="30" w:unhideWhenUsed="0" w:qFormat="1"/>
-    <w:lsdException w:name="Medium List 2 Accent 1" w:semiHidden="0" w:uiPriority="66" w:unhideWhenUsed="0"/>
-    <w:lsdException w:name="Medium Grid 1 Accent 1" w:semiHidden="0" w:uiPriority="67" w:unhideWhenUsed="0"/>
-    <w:lsdException w:name="Medium Grid 2 Accent 1" w:semiHidden="0" w:uiPriority="68" w:unhideWhenUsed="0"/>
-    <w:lsdException w:name="Medium Grid 3 Accent 1" w:semiHidden="0" w:uiPriority="69" w:unhideWhenUsed="0"/>
-    <w:lsdException w:name="Dark List Accent 1" w:semiHidden="0" w:uiPriority="70" w:unhideWhenUsed="0"/>
-    <w:lsdException w:name="Colorful Shading Accent 1" w:semiHidden="0" w:uiPriority="71" w:unhideWhenUsed="0"/>
-    <w:lsdException w:name="Colorful List Accent 1" w:semiHidden="0" w:uiPriority="72" w:unhideWhenUsed="0"/>
-    <w:lsdException w:name="Colorful Grid Accent 1" w:semiHidden="0" w:uiPriority="73" w:unhideWhenUsed="0"/>
-    <w:lsdException w:name="Light Shading Accent 2" w:semiHidden="0" w:uiPriority="60" w:unhideWhenUsed="0"/>
-    <w:lsdException w:name="Light List Accent 2" w:semiHidden="0" w:uiPriority="61" w:unhideWhenUsed="0"/>
-    <w:lsdException w:name="Light Grid Accent 2" w:semiHidden="0" w:uiPriority="62" w:unhideWhenUsed="0"/>
-    <w:lsdException w:name="Medium Shading 1 Accent 2" w:semiHidden="0" w:uiPriority="63" w:unhideWhenUsed="0"/>
-    <w:lsdException w:name="Medium Shading 2 Accent 2" w:semiHidden="0" w:uiPriority="64" w:unhideWhenUsed="0"/>
-    <w:lsdException w:name="Medium List 1 Accent 2" w:semiHidden="0" w:uiPriority="65" w:unhideWhenUsed="0"/>
-    <w:lsdException w:name="Medium List 2 Accent 2" w:semiHidden="0" w:uiPriority="66" w:unhideWhenUsed="0"/>
-    <w:lsdException w:name="Medium Grid 1 Accent 2" w:semiHidden="0" w:uiPriority="67" w:unhideWhenUsed="0"/>
-    <w:lsdException w:name="Medium Grid 2 Accent 2" w:semiHidden="0" w:uiPriority="68" w:unhideWhenUsed="0"/>
-    <w:lsdException w:name="Medium Grid 3 Accent 2" w:semiHidden="0" w:uiPriority="69" w:unhideWhenUsed="0"/>
-    <w:lsdException w:name="Dark List Accent 2" w:semiHidden="0" w:uiPriority="70" w:unhideWhenUsed="0"/>
-    <w:lsdException w:name="Colorful Shading Accent 2" w:semiHidden="0" w:uiPriority="71" w:unhideWhenUsed="0"/>
-    <w:lsdException w:name="Colorful List Accent 2" w:semiHidden="0" w:uiPriority="72" w:unhideWhenUsed="0"/>
-    <w:lsdException w:name="Colorful Grid Accent 2" w:semiHidden="0" w:uiPriority="73" w:unhideWhenUsed="0"/>
-    <w:lsdException w:name="Light Shading Accent 3" w:semiHidden="0" w:uiPriority="60" w:unhideWhenUsed="0"/>
-    <w:lsdException w:name="Light List Accent 3" w:semiHidden="0" w:uiPriority="61" w:unhideWhenUsed="0"/>
-    <w:lsdException w:name="Light Grid Accent 3" w:semiHidden="0" w:uiPriority="62" w:unhideWhenUsed="0"/>
-    <w:lsdException w:name="Medium Shading 1 Accent 3" w:semiHidden="0" w:uiPriority="63" w:unhideWhenUsed="0"/>
-    <w:lsdException w:name="Medium Shading 2 Accent 3" w:semiHidden="0" w:uiPriority="64" w:unhideWhenUsed="0"/>
-    <w:lsdException w:name="Medium List 1 Accent 3" w:semiHidden="0" w:uiPriority="65" w:unhideWhenUsed="0"/>
-    <w:lsdException w:name="Medium List 2 Accent 3" w:semiHidden="0" w:uiPriority="66" w:unhideWhenUsed="0"/>
-    <w:lsdException w:name="Medium Grid 1 Accent 3" w:semiHidden="0" w:uiPriority="67" w:unhideWhenUsed="0"/>
-    <w:lsdException w:name="Medium Grid 2 Accent 3" w:semiHidden="0" w:uiPriority="68" w:unhideWhenUsed="0"/>
-    <w:lsdException w:name="Medium Grid 3 Accent 3" w:semiHidden="0" w:uiPriority="69" w:unhideWhenUsed="0"/>
-    <w:lsdException w:name="Dark List Accent 3" w:semiHidden="0" w:uiPriority="70" w:unhideWhenUsed="0"/>
-    <w:lsdException w:name="Colorful Shading Accent 3" w:semiHidden="0" w:uiPriority="71" w:unhideWhenUsed="0"/>
-    <w:lsdException w:name="Colorful List Accent 3" w:semiHidden="0" w:uiPriority="72" w:unhideWhenUsed="0"/>
-    <w:lsdException w:name="Colorful Grid Accent 3" w:semiHidden="0" w:uiPriority="73" w:unhideWhenUsed="0"/>
-    <w:lsdException w:name="Light Shading Accent 4" w:semiHidden="0" w:uiPriority="60" w:unhideWhenUsed="0"/>
-    <w:lsdException w:name="Light List Accent 4" w:semiHidden="0" w:uiPriority="61" w:unhideWhenUsed="0"/>
-    <w:lsdException w:name="Light Grid Accent 4" w:semiHidden="0" w:uiPriority="62" w:unhideWhenUsed="0"/>
-    <w:lsdException w:name="Medium Shading 1 Accent 4" w:semiHidden="0" w:uiPriority="63" w:unhideWhenUsed="0"/>
-    <w:lsdException w:name="Medium Shading 2 Accent 4" w:semiHidden="0" w:uiPriority="64" w:unhideWhenUsed="0"/>
-    <w:lsdException w:name="Medium List 1 Accent 4" w:semiHidden="0" w:uiPriority="65" w:unhideWhenUsed="0"/>
-    <w:lsdException w:name="Medium List 2 Accent 4" w:semiHidden="0" w:uiPriority="66" w:unhideWhenUsed="0"/>
-    <w:lsdException w:name="Medium Grid 1 Accent 4" w:semiHidden="0" w:uiPriority="67" w:unhideWhenUsed="0"/>
-    <w:lsdException w:name="Medium Grid 2 Accent 4" w:semiHidden="0" w:uiPriority="68" w:unhideWhenUsed="0"/>
-    <w:lsdException w:name="Medium Grid 3 Accent 4" w:semiHidden="0" w:uiPriority="69" w:unhideWhenUsed="0"/>
-    <w:lsdException w:name="Dark List Accent 4" w:semiHidden="0" w:uiPriority="70" w:unhideWhenUsed="0"/>
-    <w:lsdException w:name="Colorful Shading Accent 4" w:semiHidden="0" w:uiPriority="71" w:unhideWhenUsed="0"/>
-    <w:lsdException w:name="Colorful List Accent 4" w:semiHidden="0" w:uiPriority="72" w:unhideWhenUsed="0"/>
-    <w:lsdException w:name="Colorful Grid Accent 4" w:semiHidden="0" w:uiPriority="73" w:unhideWhenUsed="0"/>
-    <w:lsdException w:name="Light Shading Accent 5" w:semiHidden="0" w:uiPriority="60" w:unhideWhenUsed="0"/>
-    <w:lsdException w:name="Light List Accent 5" w:semiHidden="0" w:uiPriority="61" w:unhideWhenUsed="0"/>
-    <w:lsdException w:name="Light Grid Accent 5" w:semiHidden="0" w:uiPriority="62" w:unhideWhenUsed="0"/>
-    <w:lsdException w:name="Medium Shading 1 Accent 5" w:semiHidden="0" w:uiPriority="63" w:unhideWhenUsed="0"/>
-    <w:lsdException w:name="Medium Shading 2 Accent 5" w:semiHidden="0" w:uiPriority="64" w:unhideWhenUsed="0"/>
-    <w:lsdException w:name="Medium List 1 Accent 5" w:semiHidden="0" w:uiPriority="65" w:unhideWhenUsed="0"/>
-    <w:lsdException w:name="Medium List 2 Accent 5" w:semiHidden="0" w:uiPriority="66" w:unhideWhenUsed="0"/>
-    <w:lsdException w:name="Medium Grid 1 Accent 5" w:semiHidden="0" w:uiPriority="67" w:unhideWhenUsed="0"/>
-    <w:lsdException w:name="Medium Grid 2 Accent 5" w:semiHidden="0" w:uiPriority="68" w:unhideWhenUsed="0"/>
-    <w:lsdException w:name="Medium Grid 3 Accent 5" w:semiHidden="0" w:uiPriority="69" w:unhideWhenUsed="0"/>
-    <w:lsdException w:name="Dark List Accent 5" w:semiHidden="0" w:uiPriority="70" w:unhideWhenUsed="0"/>
-    <w:lsdException w:name="Colorful Shading Accent 5" w:semiHidden="0" w:uiPriority="71" w:unhideWhenUsed="0"/>
-    <w:lsdException w:name="Colorful List Accent 5" w:semiHidden="0" w:uiPriority="72" w:unhideWhenUsed="0"/>
-    <w:lsdException w:name="Colorful Grid Accent 5" w:semiHidden="0" w:uiPriority="73" w:unhideWhenUsed="0"/>
-    <w:lsdException w:name="Light Shading Accent 6" w:semiHidden="0" w:uiPriority="60" w:unhideWhenUsed="0"/>
-    <w:lsdException w:name="Light List Accent 6" w:semiHidden="0" w:uiPriority="61" w:unhideWhenUsed="0"/>
-    <w:lsdException w:name="Light Grid Accent 6" w:semiHidden="0" w:uiPriority="62" w:unhideWhenUsed="0"/>
-    <w:lsdException w:name="Medium Shading 1 Accent 6" w:semiHidden="0" w:uiPriority="63" w:unhideWhenUsed="0"/>
-    <w:lsdException w:name="Medium Shading 2 Accent 6" w:semiHidden="0" w:uiPriority="64" w:unhideWhenUsed="0"/>
-    <w:lsdException w:name="Medium List 1 Accent 6" w:semiHidden="0" w:uiPriority="65" w:unhideWhenUsed="0"/>
-    <w:lsdException w:name="Medium List 2 Accent 6" w:semiHidden="0" w:uiPriority="66" w:unhideWhenUsed="0"/>
-    <w:lsdException w:name="Medium Grid 1 Accent 6" w:semiHidden="0" w:uiPriority="67" w:unhideWhenUsed="0"/>
-    <w:lsdException w:name="Medium Grid 2 Accent 6" w:semiHidden="0" w:uiPriority="68" w:unhideWhenUsed="0"/>
-    <w:lsdException w:name="Medium Grid 3 Accent 6" w:semiHidden="0" w:uiPriority="69" w:unhideWhenUsed="0"/>
-    <w:lsdException w:name="Dark List Accent 6" w:semiHidden="0" w:uiPriority="70" w:unhideWhenUsed="0"/>
-    <w:lsdException w:name="Colorful Shading Accent 6" w:semiHidden="0" w:uiPriority="71" w:unhideWhenUsed="0"/>
-    <w:lsdException w:name="Colorful List Accent 6" w:semiHidden="0" w:uiPriority="72" w:unhideWhenUsed="0"/>
-    <w:lsdException w:name="Colorful Grid Accent 6" w:semiHidden="0" w:uiPriority="73" w:unhideWhenUsed="0"/>
-    <w:lsdException w:name="Subtle Emphasis" w:semiHidden="0" w:uiPriority="19" w:unhideWhenUsed="0" w:qFormat="1"/>
-    <w:lsdException w:name="Intense Emphasis" w:semiHidden="0" w:uiPriority="21" w:unhideWhenUsed="0" w:qFormat="1"/>
-    <w:lsdException w:name="Subtle Reference" w:semiHidden="0" w:uiPriority="31" w:unhideWhenUsed="0" w:qFormat="1"/>
-    <w:lsdException w:name="Intense Reference" w:semiHidden="0" w:uiPriority="32" w:unhideWhenUsed="0" w:qFormat="1"/>
-    <w:lsdException w:name="Book Title" w:semiHidden="0" w:uiPriority="33" w:unhideWhenUsed="0" w:qFormat="1"/>
-    <w:lsdException w:name="Bibliography" w:uiPriority="37"/>
-    <w:lsdException w:name="TOC Heading" w:uiPriority="39" w:qFormat="1"/>
-  </w:latentStyles>
-  <w:style w:type="paragraph" w:default="1" w:styleId="Normal">
-    <w:name w:val="Normal"/>
+  <w:style w:type="character" w:customStyle="1" w:styleId="Ttulo1Car">
+    <w:name w:val="Título 1 Car"/>
+    <w:basedOn w:val="Fuentedeprrafopredeter"/>
+    <w:link w:val="Ttulo1"/>
+    <w:uiPriority w:val="9"/>
+    <w:rsid w:val="00CA5C5B"/>
+    <w:rPr>
+      <w:rFonts w:asciiTheme="majorHAnsi" w:eastAsiaTheme="majorEastAsia" w:hAnsiTheme="majorHAnsi" w:cstheme="majorBidi"/>
+      <w:color w:val="2E74B5" w:themeColor="accent1" w:themeShade="BF"/>
+      <w:sz w:val="32"/>
+      <w:szCs w:val="32"/>
+    </w:rPr>
+  </w:style>
+  <w:style w:type="paragraph" w:styleId="Ttulo">
+    <w:name w:val="Title"/>
+    <w:basedOn w:val="Normal"/>
+    <w:next w:val="Normal"/>
+    <w:link w:val="TtuloCar"/>
+    <w:uiPriority w:val="10"/>
     <w:qFormat/>
-  </w:style>
-  <w:style w:type="character" w:default="1" w:styleId="Fuentedeprrafopredeter">
-    <w:name w:val="Default Paragraph Font"/>
-    <w:uiPriority w:val="1"/>
-    <w:semiHidden/>
-    <w:unhideWhenUsed/>
-  </w:style>
-  <w:style w:type="table" w:default="1" w:styleId="Tablanormal">
-    <w:name w:val="Normal Table"/>
-    <w:uiPriority w:val="99"/>
-    <w:semiHidden/>
-    <w:unhideWhenUsed/>
-    <w:tblPr>
-      <w:tblInd w:w="0" w:type="dxa"/>
-      <w:tblCellMar>
-        <w:top w:w="0" w:type="dxa"/>
-        <w:left w:w="108" w:type="dxa"/>
-        <w:bottom w:w="0" w:type="dxa"/>
-        <w:right w:w="108" w:type="dxa"/>
-      </w:tblCellMar>
-    </w:tblPr>
-  </w:style>
-  <w:style w:type="numbering" w:default="1" w:styleId="Sinlista">
-    <w:name w:val="No List"/>
-    <w:uiPriority w:val="99"/>
-    <w:semiHidden/>
-    <w:unhideWhenUsed/>
-  </w:style>
-  <w:style w:type="paragraph" w:styleId="Prrafodelista">
-    <w:name w:val="List Paragraph"/>
-    <w:basedOn w:val="Normal"/>
-    <w:uiPriority w:val="34"/>
-    <w:qFormat/>
-    <w:rsid w:val="00FB3CFA"/>
+    <w:rsid w:val="00CA5C5B"/>
     <w:pPr>
-      <w:ind w:left="720"/>
+      <w:spacing w:after="0" w:line="240" w:lineRule="auto"/>
       <w:contextualSpacing/>
     </w:pPr>
+    <w:rPr>
+      <w:rFonts w:asciiTheme="majorHAnsi" w:eastAsiaTheme="majorEastAsia" w:hAnsiTheme="majorHAnsi" w:cstheme="majorBidi"/>
+      <w:spacing w:val="-10"/>
+      <w:kern w:val="28"/>
+      <w:sz w:val="56"/>
+      <w:szCs w:val="56"/>
+    </w:rPr>
   </w:style>
-  <w:style w:type="table" w:styleId="Tablaconcuadrcula">
-    <w:name w:val="Table Grid"/>
-    <w:basedOn w:val="Tablanormal"/>
-    <w:uiPriority w:val="39"/>
-    <w:rsid w:val="00FB3CFA"/>
-    <w:pPr>
-      <w:spacing w:after="0" w:line="240" w:lineRule="auto"/>
-    </w:pPr>
-    <w:tblPr>
-      <w:tblBorders>
-        <w:top w:val="single" w:sz="4" w:space="0" w:color="auto"/>
-        <w:left w:val="single" w:sz="4" w:space="0" w:color="auto"/>
-        <w:bottom w:val="single" w:sz="4" w:space="0" w:color="auto"/>
-        <w:right w:val="single" w:sz="4" w:space="0" w:color="auto"/>
-        <w:insideH w:val="single" w:sz="4" w:space="0" w:color="auto"/>
-        <w:insideV w:val="single" w:sz="4" w:space="0" w:color="auto"/>
-      </w:tblBorders>
-    </w:tblPr>
+  <w:style w:type="character" w:customStyle="1" w:styleId="TtuloCar">
+    <w:name w:val="Título Car"/>
+    <w:basedOn w:val="Fuentedeprrafopredeter"/>
+    <w:link w:val="Ttulo"/>
+    <w:uiPriority w:val="10"/>
+    <w:rsid w:val="00CA5C5B"/>
+    <w:rPr>
+      <w:rFonts w:asciiTheme="majorHAnsi" w:eastAsiaTheme="majorEastAsia" w:hAnsiTheme="majorHAnsi" w:cstheme="majorBidi"/>
+      <w:spacing w:val="-10"/>
+      <w:kern w:val="28"/>
+      <w:sz w:val="56"/>
+      <w:szCs w:val="56"/>
+    </w:rPr>
+  </w:style>
+  <w:style w:type="character" w:customStyle="1" w:styleId="Ttulo2Car">
+    <w:name w:val="Título 2 Car"/>
+    <w:basedOn w:val="Fuentedeprrafopredeter"/>
+    <w:link w:val="Ttulo2"/>
+    <w:uiPriority w:val="9"/>
+    <w:rsid w:val="00CA5C5B"/>
+    <w:rPr>
+      <w:rFonts w:asciiTheme="majorHAnsi" w:eastAsiaTheme="majorEastAsia" w:hAnsiTheme="majorHAnsi" w:cstheme="majorBidi"/>
+      <w:color w:val="2E74B5" w:themeColor="accent1" w:themeShade="BF"/>
+      <w:sz w:val="26"/>
+      <w:szCs w:val="26"/>
+    </w:rPr>
   </w:style>
 </w:styles>
 </file>
@@ -10656,8 +10598,20 @@
   <a:extraClrSchemeLst/>
   <a:extLst>
     <a:ext uri="{05A4C25C-085E-4340-85A3-A5531E510DB2}">
-      <thm15:themeFamily xmlns="" xmlns:thm15="http://schemas.microsoft.com/office/thememl/2012/main" name="Office Theme" id="{62F939B6-93AF-4DB8-9C6B-D6C7DFDC589F}" vid="{4A3C46E8-61CC-4603-A589-7422A47A8E4A}"/>
+      <thm15:themeFamily xmlns:thm15="http://schemas.microsoft.com/office/thememl/2012/main" name="Office Theme" id="{62F939B6-93AF-4DB8-9C6B-D6C7DFDC589F}" vid="{4A3C46E8-61CC-4603-A589-7422A47A8E4A}"/>
     </a:ext>
   </a:extLst>
 </a:theme>
+</file>
+
+<file path=customXml/item1.xml><?xml version="1.0" encoding="utf-8"?>
+<b:Sources xmlns:b="http://schemas.openxmlformats.org/officeDocument/2006/bibliography" xmlns="http://schemas.openxmlformats.org/officeDocument/2006/bibliography" SelectedStyle="\APASixthEditionOfficeOnline.xsl" StyleName="APA" Version="6"/>
+</file>
+
+<file path=customXml/itemProps1.xml><?xml version="1.0" encoding="utf-8"?>
+<ds:datastoreItem xmlns:ds="http://schemas.openxmlformats.org/officeDocument/2006/customXml" ds:itemID="{9C0EC8A4-FF79-4A04-8E83-2240FC0769BD}">
+  <ds:schemaRefs>
+    <ds:schemaRef ds:uri="http://schemas.openxmlformats.org/officeDocument/2006/bibliography"/>
+  </ds:schemaRefs>
+</ds:datastoreItem>
 </file>
</xml_diff>